<commit_message>
Onderzoek verder aan gewerkt, inerview opzetjes toe gevoegd
</commit_message>
<xml_diff>
--- a/docs/Onderzoek Mike Hilhorst 1676029.docx
+++ b/docs/Onderzoek Mike Hilhorst 1676029.docx
@@ -715,6 +715,13 @@
     </w:p>
     <w:sdt>
       <w:sdtPr>
+        <w:rPr>
+          <w:rFonts w:asciiTheme="minorHAnsi" w:eastAsiaTheme="minorHAnsi" w:hAnsiTheme="minorHAnsi" w:cstheme="minorBidi"/>
+          <w:color w:val="auto"/>
+          <w:sz w:val="22"/>
+          <w:szCs w:val="22"/>
+          <w:lang w:eastAsia="en-US"/>
+        </w:rPr>
         <w:id w:val="2132585347"/>
         <w:docPartObj>
           <w:docPartGallery w:val="Table of Contents"/>
@@ -723,13 +730,8 @@
       </w:sdtPr>
       <w:sdtEndPr>
         <w:rPr>
-          <w:rFonts w:asciiTheme="minorHAnsi" w:eastAsiaTheme="minorHAnsi" w:hAnsiTheme="minorHAnsi" w:cstheme="minorBidi"/>
           <w:b/>
           <w:bCs/>
-          <w:color w:val="auto"/>
-          <w:sz w:val="22"/>
-          <w:szCs w:val="22"/>
-          <w:lang w:eastAsia="en-US"/>
         </w:rPr>
       </w:sdtEndPr>
       <w:sdtContent>
@@ -774,7 +776,7 @@
             </w:rPr>
             <w:fldChar w:fldCharType="separate"/>
           </w:r>
-          <w:hyperlink w:anchor="_Toc531865562" w:history="1">
+          <w:hyperlink w:anchor="_Toc531869235" w:history="1">
             <w:r>
               <w:rPr>
                 <w:rStyle w:val="Hyperlink"/>
@@ -801,7 +803,7 @@
                 <w:noProof/>
                 <w:webHidden/>
               </w:rPr>
-              <w:instrText xml:space="preserve"> PAGEREF _Toc531865562 \h </w:instrText>
+              <w:instrText xml:space="preserve"> PAGEREF _Toc531869235 \h </w:instrText>
             </w:r>
             <w:r>
               <w:rPr>
@@ -844,7 +846,7 @@
               <w:lang w:eastAsia="nl-NL"/>
             </w:rPr>
           </w:pPr>
-          <w:hyperlink w:anchor="_Toc531865563" w:history="1">
+          <w:hyperlink w:anchor="_Toc531869236" w:history="1">
             <w:r>
               <w:rPr>
                 <w:rStyle w:val="Hyperlink"/>
@@ -871,7 +873,7 @@
                 <w:noProof/>
                 <w:webHidden/>
               </w:rPr>
-              <w:instrText xml:space="preserve"> PAGEREF _Toc531865563 \h </w:instrText>
+              <w:instrText xml:space="preserve"> PAGEREF _Toc531869236 \h </w:instrText>
             </w:r>
             <w:r>
               <w:rPr>
@@ -891,7 +893,7 @@
                 <w:noProof/>
                 <w:webHidden/>
               </w:rPr>
-              <w:t>2</w:t>
+              <w:t>3</w:t>
             </w:r>
             <w:r>
               <w:rPr>
@@ -909,10 +911,12 @@
               <w:tab w:val="right" w:leader="dot" w:pos="9062"/>
             </w:tabs>
             <w:rPr>
+              <w:rFonts w:eastAsiaTheme="minorEastAsia"/>
               <w:noProof/>
+              <w:lang w:eastAsia="nl-NL"/>
             </w:rPr>
           </w:pPr>
-          <w:hyperlink w:anchor="_Toc531865564" w:history="1">
+          <w:hyperlink w:anchor="_Toc531869237" w:history="1">
             <w:r>
               <w:rPr>
                 <w:rStyle w:val="Hyperlink"/>
@@ -940,7 +944,7 @@
                 <w:noProof/>
                 <w:webHidden/>
               </w:rPr>
-              <w:instrText xml:space="preserve"> PAGEREF _Toc531865564 \h </w:instrText>
+              <w:instrText xml:space="preserve"> PAGEREF _Toc531869237 \h </w:instrText>
             </w:r>
             <w:r>
               <w:rPr>
@@ -960,7 +964,7 @@
                 <w:noProof/>
                 <w:webHidden/>
               </w:rPr>
-              <w:t>2</w:t>
+              <w:t>3</w:t>
             </w:r>
             <w:r>
               <w:rPr>
@@ -978,10 +982,12 @@
               <w:tab w:val="right" w:leader="dot" w:pos="9062"/>
             </w:tabs>
             <w:rPr>
+              <w:rFonts w:eastAsiaTheme="minorEastAsia"/>
               <w:noProof/>
+              <w:lang w:eastAsia="nl-NL"/>
             </w:rPr>
           </w:pPr>
-          <w:hyperlink w:anchor="_Toc531865565" w:history="1">
+          <w:hyperlink w:anchor="_Toc531869238" w:history="1">
             <w:r>
               <w:rPr>
                 <w:rStyle w:val="Hyperlink"/>
@@ -1008,7 +1014,7 @@
                 <w:noProof/>
                 <w:webHidden/>
               </w:rPr>
-              <w:instrText xml:space="preserve"> PAGEREF _Toc531865565 \h </w:instrText>
+              <w:instrText xml:space="preserve"> PAGEREF _Toc531869238 \h </w:instrText>
             </w:r>
             <w:r>
               <w:rPr>
@@ -1028,7 +1034,7 @@
                 <w:noProof/>
                 <w:webHidden/>
               </w:rPr>
-              <w:t>2</w:t>
+              <w:t>3</w:t>
             </w:r>
             <w:r>
               <w:rPr>
@@ -1046,10 +1052,12 @@
               <w:tab w:val="right" w:leader="dot" w:pos="9062"/>
             </w:tabs>
             <w:rPr>
+              <w:rFonts w:eastAsiaTheme="minorEastAsia"/>
               <w:noProof/>
+              <w:lang w:eastAsia="nl-NL"/>
             </w:rPr>
           </w:pPr>
-          <w:hyperlink w:anchor="_Toc531865566" w:history="1">
+          <w:hyperlink w:anchor="_Toc531869239" w:history="1">
             <w:r>
               <w:rPr>
                 <w:rStyle w:val="Hyperlink"/>
@@ -1077,7 +1085,7 @@
                 <w:noProof/>
                 <w:webHidden/>
               </w:rPr>
-              <w:instrText xml:space="preserve"> PAGEREF _Toc531865566 \h </w:instrText>
+              <w:instrText xml:space="preserve"> PAGEREF _Toc531869239 \h </w:instrText>
             </w:r>
             <w:r>
               <w:rPr>
@@ -1115,10 +1123,12 @@
               <w:tab w:val="right" w:leader="dot" w:pos="9062"/>
             </w:tabs>
             <w:rPr>
+              <w:rFonts w:eastAsiaTheme="minorEastAsia"/>
               <w:noProof/>
+              <w:lang w:eastAsia="nl-NL"/>
             </w:rPr>
           </w:pPr>
-          <w:hyperlink w:anchor="_Toc531865567" w:history="1">
+          <w:hyperlink w:anchor="_Toc531869240" w:history="1">
             <w:r>
               <w:rPr>
                 <w:rStyle w:val="Hyperlink"/>
@@ -1145,7 +1155,7 @@
                 <w:noProof/>
                 <w:webHidden/>
               </w:rPr>
-              <w:instrText xml:space="preserve"> PAGEREF _Toc531865567 \h </w:instrText>
+              <w:instrText xml:space="preserve"> PAGEREF _Toc531869240 \h </w:instrText>
             </w:r>
             <w:r>
               <w:rPr>
@@ -1183,10 +1193,12 @@
               <w:tab w:val="right" w:leader="dot" w:pos="9062"/>
             </w:tabs>
             <w:rPr>
+              <w:rFonts w:eastAsiaTheme="minorEastAsia"/>
               <w:noProof/>
+              <w:lang w:eastAsia="nl-NL"/>
             </w:rPr>
           </w:pPr>
-          <w:hyperlink w:anchor="_Toc531865568" w:history="1">
+          <w:hyperlink w:anchor="_Toc531869241" w:history="1">
             <w:r>
               <w:rPr>
                 <w:rStyle w:val="Hyperlink"/>
@@ -1213,7 +1225,7 @@
                 <w:noProof/>
                 <w:webHidden/>
               </w:rPr>
-              <w:instrText xml:space="preserve"> PAGEREF _Toc531865568 \h </w:instrText>
+              <w:instrText xml:space="preserve"> PAGEREF _Toc531869241 \h </w:instrText>
             </w:r>
             <w:r>
               <w:rPr>
@@ -1233,7 +1245,7 @@
                 <w:noProof/>
                 <w:webHidden/>
               </w:rPr>
-              <w:t>4</w:t>
+              <w:t>5</w:t>
             </w:r>
             <w:r>
               <w:rPr>
@@ -1251,10 +1263,12 @@
               <w:tab w:val="right" w:leader="dot" w:pos="9062"/>
             </w:tabs>
             <w:rPr>
+              <w:rFonts w:eastAsiaTheme="minorEastAsia"/>
               <w:noProof/>
+              <w:lang w:eastAsia="nl-NL"/>
             </w:rPr>
           </w:pPr>
-          <w:hyperlink w:anchor="_Toc531865569" w:history="1">
+          <w:hyperlink w:anchor="_Toc531869242" w:history="1">
             <w:r>
               <w:rPr>
                 <w:rStyle w:val="Hyperlink"/>
@@ -1282,7 +1296,7 @@
                 <w:noProof/>
                 <w:webHidden/>
               </w:rPr>
-              <w:instrText xml:space="preserve"> PAGEREF _Toc531865569 \h </w:instrText>
+              <w:instrText xml:space="preserve"> PAGEREF _Toc531869242 \h </w:instrText>
             </w:r>
             <w:r>
               <w:rPr>
@@ -1302,7 +1316,7 @@
                 <w:noProof/>
                 <w:webHidden/>
               </w:rPr>
-              <w:t>5</w:t>
+              <w:t>6</w:t>
             </w:r>
             <w:r>
               <w:rPr>
@@ -1320,10 +1334,12 @@
               <w:tab w:val="right" w:leader="dot" w:pos="9062"/>
             </w:tabs>
             <w:rPr>
+              <w:rFonts w:eastAsiaTheme="minorEastAsia"/>
               <w:noProof/>
+              <w:lang w:eastAsia="nl-NL"/>
             </w:rPr>
           </w:pPr>
-          <w:hyperlink w:anchor="_Toc531865570" w:history="1">
+          <w:hyperlink w:anchor="_Toc531869243" w:history="1">
             <w:r>
               <w:rPr>
                 <w:rStyle w:val="Hyperlink"/>
@@ -1351,7 +1367,7 @@
                 <w:noProof/>
                 <w:webHidden/>
               </w:rPr>
-              <w:instrText xml:space="preserve"> PAGEREF _Toc531865570 \h </w:instrText>
+              <w:instrText xml:space="preserve"> PAGEREF _Toc531869243 \h </w:instrText>
             </w:r>
             <w:r>
               <w:rPr>
@@ -1371,7 +1387,7 @@
                 <w:noProof/>
                 <w:webHidden/>
               </w:rPr>
-              <w:t>5</w:t>
+              <w:t>6</w:t>
             </w:r>
             <w:r>
               <w:rPr>
@@ -1389,10 +1405,12 @@
               <w:tab w:val="right" w:leader="dot" w:pos="9062"/>
             </w:tabs>
             <w:rPr>
+              <w:rFonts w:eastAsiaTheme="minorEastAsia"/>
               <w:noProof/>
+              <w:lang w:eastAsia="nl-NL"/>
             </w:rPr>
           </w:pPr>
-          <w:hyperlink w:anchor="_Toc531865571" w:history="1">
+          <w:hyperlink w:anchor="_Toc531869244" w:history="1">
             <w:r>
               <w:rPr>
                 <w:rStyle w:val="Hyperlink"/>
@@ -1435,7 +1453,7 @@
                 <w:noProof/>
                 <w:webHidden/>
               </w:rPr>
-              <w:instrText xml:space="preserve"> PAGEREF _Toc531865571 \h </w:instrText>
+              <w:instrText xml:space="preserve"> PAGEREF _Toc531869244 \h </w:instrText>
             </w:r>
             <w:r>
               <w:rPr>
@@ -1473,10 +1491,12 @@
               <w:tab w:val="right" w:leader="dot" w:pos="9062"/>
             </w:tabs>
             <w:rPr>
+              <w:rFonts w:eastAsiaTheme="minorEastAsia"/>
               <w:noProof/>
+              <w:lang w:eastAsia="nl-NL"/>
             </w:rPr>
           </w:pPr>
-          <w:hyperlink w:anchor="_Toc531865572" w:history="1">
+          <w:hyperlink w:anchor="_Toc531869245" w:history="1">
             <w:r>
               <w:rPr>
                 <w:rStyle w:val="Hyperlink"/>
@@ -1503,7 +1523,7 @@
                 <w:noProof/>
                 <w:webHidden/>
               </w:rPr>
-              <w:instrText xml:space="preserve"> PAGEREF _Toc531865572 \h </w:instrText>
+              <w:instrText xml:space="preserve"> PAGEREF _Toc531869245 \h </w:instrText>
             </w:r>
             <w:r>
               <w:rPr>
@@ -1541,10 +1561,12 @@
               <w:tab w:val="right" w:leader="dot" w:pos="9062"/>
             </w:tabs>
             <w:rPr>
+              <w:rFonts w:eastAsiaTheme="minorEastAsia"/>
               <w:noProof/>
+              <w:lang w:eastAsia="nl-NL"/>
             </w:rPr>
           </w:pPr>
-          <w:hyperlink w:anchor="_Toc531865573" w:history="1">
+          <w:hyperlink w:anchor="_Toc531869246" w:history="1">
             <w:r>
               <w:rPr>
                 <w:rStyle w:val="Hyperlink"/>
@@ -1571,7 +1593,7 @@
                 <w:noProof/>
                 <w:webHidden/>
               </w:rPr>
-              <w:instrText xml:space="preserve"> PAGEREF _Toc531865573 \h </w:instrText>
+              <w:instrText xml:space="preserve"> PAGEREF _Toc531869246 \h </w:instrText>
             </w:r>
             <w:r>
               <w:rPr>
@@ -1609,10 +1631,12 @@
               <w:tab w:val="right" w:leader="dot" w:pos="9062"/>
             </w:tabs>
             <w:rPr>
+              <w:rFonts w:eastAsiaTheme="minorEastAsia"/>
               <w:noProof/>
+              <w:lang w:eastAsia="nl-NL"/>
             </w:rPr>
           </w:pPr>
-          <w:hyperlink w:anchor="_Toc531865574" w:history="1">
+          <w:hyperlink w:anchor="_Toc531869247" w:history="1">
             <w:r>
               <w:rPr>
                 <w:rStyle w:val="Hyperlink"/>
@@ -1639,7 +1663,7 @@
                 <w:noProof/>
                 <w:webHidden/>
               </w:rPr>
-              <w:instrText xml:space="preserve"> PAGEREF _Toc531865574 \h </w:instrText>
+              <w:instrText xml:space="preserve"> PAGEREF _Toc531869247 \h </w:instrText>
             </w:r>
             <w:r>
               <w:rPr>
@@ -1677,10 +1701,12 @@
               <w:tab w:val="right" w:leader="dot" w:pos="9062"/>
             </w:tabs>
             <w:rPr>
+              <w:rFonts w:eastAsiaTheme="minorEastAsia"/>
               <w:noProof/>
+              <w:lang w:eastAsia="nl-NL"/>
             </w:rPr>
           </w:pPr>
-          <w:hyperlink w:anchor="_Toc531865575" w:history="1">
+          <w:hyperlink w:anchor="_Toc531869248" w:history="1">
             <w:r>
               <w:rPr>
                 <w:rStyle w:val="Hyperlink"/>
@@ -1707,7 +1733,7 @@
                 <w:noProof/>
                 <w:webHidden/>
               </w:rPr>
-              <w:instrText xml:space="preserve"> PAGEREF _Toc531865575 \h </w:instrText>
+              <w:instrText xml:space="preserve"> PAGEREF _Toc531869248 \h </w:instrText>
             </w:r>
             <w:r>
               <w:rPr>
@@ -1745,10 +1771,12 @@
               <w:tab w:val="right" w:leader="dot" w:pos="9062"/>
             </w:tabs>
             <w:rPr>
+              <w:rFonts w:eastAsiaTheme="minorEastAsia"/>
               <w:noProof/>
+              <w:lang w:eastAsia="nl-NL"/>
             </w:rPr>
           </w:pPr>
-          <w:hyperlink w:anchor="_Toc531865576" w:history="1">
+          <w:hyperlink w:anchor="_Toc531869249" w:history="1">
             <w:r>
               <w:rPr>
                 <w:rStyle w:val="Hyperlink"/>
@@ -1775,7 +1803,7 @@
                 <w:noProof/>
                 <w:webHidden/>
               </w:rPr>
-              <w:instrText xml:space="preserve"> PAGEREF _Toc531865576 \h </w:instrText>
+              <w:instrText xml:space="preserve"> PAGEREF _Toc531869249 \h </w:instrText>
             </w:r>
             <w:r>
               <w:rPr>
@@ -1813,10 +1841,12 @@
               <w:tab w:val="right" w:leader="dot" w:pos="9062"/>
             </w:tabs>
             <w:rPr>
+              <w:rFonts w:eastAsiaTheme="minorEastAsia"/>
               <w:noProof/>
+              <w:lang w:eastAsia="nl-NL"/>
             </w:rPr>
           </w:pPr>
-          <w:hyperlink w:anchor="_Toc531865577" w:history="1">
+          <w:hyperlink w:anchor="_Toc531869250" w:history="1">
             <w:r>
               <w:rPr>
                 <w:rStyle w:val="Hyperlink"/>
@@ -1843,7 +1873,7 @@
                 <w:noProof/>
                 <w:webHidden/>
               </w:rPr>
-              <w:instrText xml:space="preserve"> PAGEREF _Toc531865577 \h </w:instrText>
+              <w:instrText xml:space="preserve"> PAGEREF _Toc531869250 \h </w:instrText>
             </w:r>
             <w:r>
               <w:rPr>
@@ -1881,10 +1911,12 @@
               <w:tab w:val="right" w:leader="dot" w:pos="9062"/>
             </w:tabs>
             <w:rPr>
+              <w:rFonts w:eastAsiaTheme="minorEastAsia"/>
               <w:noProof/>
+              <w:lang w:eastAsia="nl-NL"/>
             </w:rPr>
           </w:pPr>
-          <w:hyperlink w:anchor="_Toc531865578" w:history="1">
+          <w:hyperlink w:anchor="_Toc531869251" w:history="1">
             <w:r>
               <w:rPr>
                 <w:rStyle w:val="Hyperlink"/>
@@ -1927,7 +1959,7 @@
                 <w:noProof/>
                 <w:webHidden/>
               </w:rPr>
-              <w:instrText xml:space="preserve"> PAGEREF _Toc531865578 \h </w:instrText>
+              <w:instrText xml:space="preserve"> PAGEREF _Toc531869251 \h </w:instrText>
             </w:r>
             <w:r>
               <w:rPr>
@@ -1947,7 +1979,7 @@
                 <w:noProof/>
                 <w:webHidden/>
               </w:rPr>
-              <w:t>10</w:t>
+              <w:t>11</w:t>
             </w:r>
             <w:r>
               <w:rPr>
@@ -1965,10 +1997,12 @@
               <w:tab w:val="right" w:leader="dot" w:pos="9062"/>
             </w:tabs>
             <w:rPr>
+              <w:rFonts w:eastAsiaTheme="minorEastAsia"/>
               <w:noProof/>
+              <w:lang w:eastAsia="nl-NL"/>
             </w:rPr>
           </w:pPr>
-          <w:hyperlink w:anchor="_Toc531865579" w:history="1">
+          <w:hyperlink w:anchor="_Toc531869252" w:history="1">
             <w:r>
               <w:rPr>
                 <w:rStyle w:val="Hyperlink"/>
@@ -1995,7 +2029,7 @@
                 <w:noProof/>
                 <w:webHidden/>
               </w:rPr>
-              <w:instrText xml:space="preserve"> PAGEREF _Toc531865579 \h </w:instrText>
+              <w:instrText xml:space="preserve"> PAGEREF _Toc531869252 \h </w:instrText>
             </w:r>
             <w:r>
               <w:rPr>
@@ -2033,10 +2067,12 @@
               <w:tab w:val="right" w:leader="dot" w:pos="9062"/>
             </w:tabs>
             <w:rPr>
+              <w:rFonts w:eastAsiaTheme="minorEastAsia"/>
               <w:noProof/>
+              <w:lang w:eastAsia="nl-NL"/>
             </w:rPr>
           </w:pPr>
-          <w:hyperlink w:anchor="_Toc531865580" w:history="1">
+          <w:hyperlink w:anchor="_Toc531869253" w:history="1">
             <w:r>
               <w:rPr>
                 <w:rStyle w:val="Hyperlink"/>
@@ -2063,7 +2099,7 @@
                 <w:noProof/>
                 <w:webHidden/>
               </w:rPr>
-              <w:instrText xml:space="preserve"> PAGEREF _Toc531865580 \h </w:instrText>
+              <w:instrText xml:space="preserve"> PAGEREF _Toc531869253 \h </w:instrText>
             </w:r>
             <w:r>
               <w:rPr>
@@ -2101,10 +2137,12 @@
               <w:tab w:val="right" w:leader="dot" w:pos="9062"/>
             </w:tabs>
             <w:rPr>
+              <w:rFonts w:eastAsiaTheme="minorEastAsia"/>
               <w:noProof/>
+              <w:lang w:eastAsia="nl-NL"/>
             </w:rPr>
           </w:pPr>
-          <w:hyperlink w:anchor="_Toc531865581" w:history="1">
+          <w:hyperlink w:anchor="_Toc531869254" w:history="1">
             <w:r>
               <w:rPr>
                 <w:rStyle w:val="Hyperlink"/>
@@ -2147,7 +2185,7 @@
                 <w:noProof/>
                 <w:webHidden/>
               </w:rPr>
-              <w:instrText xml:space="preserve"> PAGEREF _Toc531865581 \h </w:instrText>
+              <w:instrText xml:space="preserve"> PAGEREF _Toc531869254 \h </w:instrText>
             </w:r>
             <w:r>
               <w:rPr>
@@ -2190,7 +2228,7 @@
               <w:lang w:eastAsia="nl-NL"/>
             </w:rPr>
           </w:pPr>
-          <w:hyperlink w:anchor="_Toc531865582" w:history="1">
+          <w:hyperlink w:anchor="_Toc531869255" w:history="1">
             <w:r>
               <w:rPr>
                 <w:rStyle w:val="Hyperlink"/>
@@ -2217,7 +2255,7 @@
                 <w:noProof/>
                 <w:webHidden/>
               </w:rPr>
-              <w:instrText xml:space="preserve"> PAGEREF _Toc531865582 \h </w:instrText>
+              <w:instrText xml:space="preserve"> PAGEREF _Toc531869255 \h </w:instrText>
             </w:r>
             <w:r>
               <w:rPr>
@@ -2286,7 +2324,7 @@
       <w:pPr>
         <w:pStyle w:val="Kop1"/>
       </w:pPr>
-      <w:bookmarkStart w:id="0" w:name="_Toc531865562"/>
+      <w:bookmarkStart w:id="0" w:name="_Toc531869235"/>
       <w:r>
         <w:lastRenderedPageBreak/>
         <w:t>Over rust</w:t>
@@ -2395,13 +2433,27 @@
         <w:rPr>
           <w:rFonts w:ascii="Arial" w:hAnsi="Arial" w:cs="Arial"/>
         </w:rPr>
-        <w:t xml:space="preserve"> (een dialect van C). Sommige aspecten zijn uit C++ geleend bijvoorbeeld smart-pointers. Er is ook geleend van Haskell en </w:t>
+        <w:t xml:space="preserve"> (een dialect van C). Sommige aspecten zijn uit C++ geleend bijvoorbeeld smart-pointers. Er is ook geleend van </w:t>
       </w:r>
       <w:proofErr w:type="spellStart"/>
       <w:r>
         <w:rPr>
           <w:rFonts w:ascii="Arial" w:hAnsi="Arial" w:cs="Arial"/>
         </w:rPr>
+        <w:t>Haskell</w:t>
+      </w:r>
+      <w:proofErr w:type="spellEnd"/>
+      <w:r>
+        <w:rPr>
+          <w:rFonts w:ascii="Arial" w:hAnsi="Arial" w:cs="Arial"/>
+        </w:rPr>
+        <w:t xml:space="preserve"> en </w:t>
+      </w:r>
+      <w:proofErr w:type="spellStart"/>
+      <w:r>
+        <w:rPr>
+          <w:rFonts w:ascii="Arial" w:hAnsi="Arial" w:cs="Arial"/>
+        </w:rPr>
         <w:t>Ocmal</w:t>
       </w:r>
       <w:proofErr w:type="spellEnd"/>
@@ -2410,6 +2462,12 @@
           <w:rFonts w:ascii="Arial" w:hAnsi="Arial" w:cs="Arial"/>
         </w:rPr>
         <w:t xml:space="preserve"> en nog vele andere.</w:t>
+      </w:r>
+      <w:r>
+        <w:rPr>
+          <w:rFonts w:ascii="Arial" w:hAnsi="Arial" w:cs="Arial"/>
+        </w:rPr>
+        <w:br/>
       </w:r>
       <w:r>
         <w:rPr>
@@ -2529,6 +2587,214 @@
     </w:p>
     <w:p>
       <w:pPr>
+        <w:pStyle w:val="Geenafstand"/>
+        <w:rPr>
+          <w:rFonts w:ascii="Arial" w:hAnsi="Arial" w:cs="Arial"/>
+        </w:rPr>
+      </w:pPr>
+      <w:r>
+        <w:rPr>
+          <w:rFonts w:ascii="Arial" w:hAnsi="Arial" w:cs="Arial"/>
+        </w:rPr>
+        <w:t>Rust herkent de standaard types heel goed, dit is een beetje te vergelijken met het auto type van C++, Rust definieert zelf het type tenzij er een ander type wordt mee gegeven via argumenten. Door deze types leer je wat de daadwerkelijke grootte is van je variabelen.</w:t>
+      </w:r>
+    </w:p>
+    <w:p>
+      <w:pPr>
+        <w:pStyle w:val="Geenafstand"/>
+        <w:rPr>
+          <w:rFonts w:ascii="Arial" w:hAnsi="Arial" w:cs="Arial"/>
+        </w:rPr>
+      </w:pPr>
+      <w:r>
+        <w:rPr>
+          <w:rFonts w:ascii="Arial" w:hAnsi="Arial" w:cs="Arial"/>
+        </w:rPr>
+        <w:br/>
+      </w:r>
+      <w:r>
+        <w:rPr>
+          <w:noProof/>
+        </w:rPr>
+        <w:drawing>
+          <wp:inline distT="0" distB="0" distL="0" distR="0" wp14:anchorId="40BCF0E7" wp14:editId="60F47EF5">
+            <wp:extent cx="3239770" cy="180937"/>
+            <wp:effectExtent l="0" t="0" r="0" b="0"/>
+            <wp:docPr id="4" name="Afbeelding 4"/>
+            <wp:cNvGraphicFramePr>
+              <a:graphicFrameLocks xmlns:a="http://schemas.openxmlformats.org/drawingml/2006/main" noChangeAspect="1"/>
+            </wp:cNvGraphicFramePr>
+            <a:graphic xmlns:a="http://schemas.openxmlformats.org/drawingml/2006/main">
+              <a:graphicData uri="http://schemas.openxmlformats.org/drawingml/2006/picture">
+                <pic:pic xmlns:pic="http://schemas.openxmlformats.org/drawingml/2006/picture">
+                  <pic:nvPicPr>
+                    <pic:cNvPr id="1" name=""/>
+                    <pic:cNvPicPr/>
+                  </pic:nvPicPr>
+                  <pic:blipFill rotWithShape="1">
+                    <a:blip r:embed="rId11"/>
+                    <a:srcRect t="11309" b="17085"/>
+                    <a:stretch/>
+                  </pic:blipFill>
+                  <pic:spPr bwMode="auto">
+                    <a:xfrm>
+                      <a:off x="0" y="0"/>
+                      <a:ext cx="3276235" cy="182974"/>
+                    </a:xfrm>
+                    <a:prstGeom prst="rect">
+                      <a:avLst/>
+                    </a:prstGeom>
+                    <a:ln>
+                      <a:noFill/>
+                    </a:ln>
+                    <a:extLst>
+                      <a:ext uri="{53640926-AAD7-44D8-BBD7-CCE9431645EC}">
+                        <a14:shadowObscured xmlns:a14="http://schemas.microsoft.com/office/drawing/2010/main"/>
+                      </a:ext>
+                    </a:extLst>
+                  </pic:spPr>
+                </pic:pic>
+              </a:graphicData>
+            </a:graphic>
+          </wp:inline>
+        </w:drawing>
+      </w:r>
+      <w:r>
+        <w:rPr>
+          <w:rFonts w:ascii="Arial" w:hAnsi="Arial" w:cs="Arial"/>
+        </w:rPr>
+        <w:br/>
+      </w:r>
+      <w:r>
+        <w:rPr>
+          <w:rFonts w:ascii="Arial" w:hAnsi="Arial" w:cs="Arial"/>
+        </w:rPr>
+        <w:br/>
+      </w:r>
+      <w:r>
+        <w:rPr>
+          <w:rFonts w:ascii="Arial" w:hAnsi="Arial" w:cs="Arial"/>
+        </w:rPr>
+        <w:t>Rust heeft 2 aparte types dit zijn: “</w:t>
+      </w:r>
+      <w:proofErr w:type="spellStart"/>
+      <w:r>
+        <w:rPr>
+          <w:rFonts w:ascii="Arial" w:hAnsi="Arial" w:cs="Arial"/>
+        </w:rPr>
+        <w:t>isize</w:t>
+      </w:r>
+      <w:proofErr w:type="spellEnd"/>
+      <w:r>
+        <w:rPr>
+          <w:rFonts w:ascii="Arial" w:hAnsi="Arial" w:cs="Arial"/>
+        </w:rPr>
+        <w:t>” en “</w:t>
+      </w:r>
+      <w:proofErr w:type="spellStart"/>
+      <w:r>
+        <w:rPr>
+          <w:rFonts w:ascii="Arial" w:hAnsi="Arial" w:cs="Arial"/>
+        </w:rPr>
+        <w:t>usize</w:t>
+      </w:r>
+      <w:proofErr w:type="spellEnd"/>
+      <w:r>
+        <w:rPr>
+          <w:rFonts w:ascii="Arial" w:hAnsi="Arial" w:cs="Arial"/>
+        </w:rPr>
+        <w:t xml:space="preserve">”. Deze types kunnen een per architectuur een andere waarde krijgen. Op een 32bit architectuur hebben deze een lengte van 32bit, op een 64bit systeem hebben deze types een lengte van 64bit.  </w:t>
+      </w:r>
+    </w:p>
+    <w:p>
+      <w:pPr>
+        <w:pStyle w:val="Geenafstand"/>
+        <w:rPr>
+          <w:rFonts w:ascii="Arial" w:hAnsi="Arial" w:cs="Arial"/>
+        </w:rPr>
+      </w:pPr>
+      <w:r>
+        <w:rPr>
+          <w:rFonts w:ascii="Arial" w:hAnsi="Arial" w:cs="Arial"/>
+        </w:rPr>
+        <w:br/>
+      </w:r>
+      <w:r>
+        <w:rPr>
+          <w:rFonts w:ascii="Arial" w:hAnsi="Arial" w:cs="Arial"/>
+          <w:noProof/>
+        </w:rPr>
+        <w:drawing>
+          <wp:inline distT="0" distB="0" distL="0" distR="0" wp14:anchorId="742B5B35" wp14:editId="3E56FC43">
+            <wp:extent cx="5760720" cy="186690"/>
+            <wp:effectExtent l="0" t="0" r="0" b="3810"/>
+            <wp:docPr id="1" name="Afbeelding 1"/>
+            <wp:cNvGraphicFramePr>
+              <a:graphicFrameLocks xmlns:a="http://schemas.openxmlformats.org/drawingml/2006/main" noChangeAspect="1"/>
+            </wp:cNvGraphicFramePr>
+            <a:graphic xmlns:a="http://schemas.openxmlformats.org/drawingml/2006/main">
+              <a:graphicData uri="http://schemas.openxmlformats.org/drawingml/2006/picture">
+                <pic:pic xmlns:pic="http://schemas.openxmlformats.org/drawingml/2006/picture">
+                  <pic:nvPicPr>
+                    <pic:cNvPr id="1" name=""/>
+                    <pic:cNvPicPr/>
+                  </pic:nvPicPr>
+                  <pic:blipFill>
+                    <a:blip r:embed="rId12"/>
+                    <a:stretch>
+                      <a:fillRect/>
+                    </a:stretch>
+                  </pic:blipFill>
+                  <pic:spPr>
+                    <a:xfrm>
+                      <a:off x="0" y="0"/>
+                      <a:ext cx="5760720" cy="186690"/>
+                    </a:xfrm>
+                    <a:prstGeom prst="rect">
+                      <a:avLst/>
+                    </a:prstGeom>
+                  </pic:spPr>
+                </pic:pic>
+              </a:graphicData>
+            </a:graphic>
+          </wp:inline>
+        </w:drawing>
+      </w:r>
+    </w:p>
+    <w:p>
+      <w:pPr>
+        <w:pStyle w:val="Geenafstand"/>
+        <w:rPr>
+          <w:rFonts w:ascii="Arial" w:hAnsi="Arial" w:cs="Arial"/>
+        </w:rPr>
+      </w:pPr>
+      <w:r>
+        <w:rPr>
+          <w:rFonts w:ascii="Arial" w:hAnsi="Arial" w:cs="Arial"/>
+        </w:rPr>
+        <w:br/>
+      </w:r>
+      <w:bookmarkStart w:id="1" w:name="_GoBack"/>
+      <w:bookmarkEnd w:id="1"/>
+      <w:r>
+        <w:rPr>
+          <w:rFonts w:ascii="Arial" w:hAnsi="Arial" w:cs="Arial"/>
+        </w:rPr>
+        <w:t>Rust ondersteunt standaard veel types.</w:t>
+      </w:r>
+      <w:hyperlink r:id="rId13" w:history="1">
+        <w:r>
+          <w:rPr>
+            <w:rStyle w:val="Hyperlink"/>
+            <w:rFonts w:ascii="Arial" w:hAnsi="Arial" w:cs="Arial"/>
+            <w:sz w:val="14"/>
+          </w:rPr>
+          <w:t>(meer over dit)</w:t>
+        </w:r>
+      </w:hyperlink>
+    </w:p>
+    <w:p>
+      <w:pPr>
         <w:rPr>
           <w:rFonts w:asciiTheme="majorHAnsi" w:eastAsiaTheme="majorEastAsia" w:hAnsiTheme="majorHAnsi" w:cstheme="majorBidi"/>
           <w:color w:val="2E74B5" w:themeColor="accent1" w:themeShade="BF"/>
@@ -2536,7 +2802,6 @@
           <w:szCs w:val="32"/>
         </w:rPr>
       </w:pPr>
-      <w:bookmarkStart w:id="1" w:name="_Toc531865563"/>
       <w:r>
         <w:br w:type="page"/>
       </w:r>
@@ -2545,11 +2810,12 @@
       <w:pPr>
         <w:pStyle w:val="Kop1"/>
       </w:pPr>
+      <w:bookmarkStart w:id="2" w:name="_Toc531869236"/>
       <w:r>
         <w:lastRenderedPageBreak/>
         <w:t>Beantwoording deelvragen</w:t>
       </w:r>
-      <w:bookmarkEnd w:id="1"/>
+      <w:bookmarkEnd w:id="2"/>
       <w:r>
         <w:t xml:space="preserve"> </w:t>
       </w:r>
@@ -2578,14 +2844,14 @@
       <w:pPr>
         <w:pStyle w:val="Kop2"/>
       </w:pPr>
-      <w:bookmarkStart w:id="2" w:name="_Toc531865564"/>
+      <w:bookmarkStart w:id="3" w:name="_Toc531869237"/>
       <w:r>
         <w:rPr>
           <w:rFonts w:eastAsia="Times New Roman"/>
         </w:rPr>
         <w:t>Voor welke platformen is/wordt Rust ontwikkeld?</w:t>
       </w:r>
-      <w:bookmarkEnd w:id="2"/>
+      <w:bookmarkEnd w:id="3"/>
     </w:p>
     <w:p>
       <w:pPr>
@@ -2626,19 +2892,17 @@
         </w:rPr>
         <w:t xml:space="preserve"> </w:t>
       </w:r>
-      <w:proofErr w:type="spellStart"/>
-      <w:r>
-        <w:rPr>
-          <w:rFonts w:ascii="Arial" w:hAnsi="Arial" w:cs="Arial"/>
-        </w:rPr>
-        <w:t>windows</w:t>
-      </w:r>
-      <w:proofErr w:type="spellEnd"/>
-      <w:r>
-        <w:rPr>
-          <w:rFonts w:ascii="Arial" w:hAnsi="Arial" w:cs="Arial"/>
-        </w:rPr>
-        <w:t xml:space="preserve">, </w:t>
+      <w:r>
+        <w:rPr>
+          <w:rFonts w:ascii="Arial" w:hAnsi="Arial" w:cs="Arial"/>
+        </w:rPr>
+        <w:t>W</w:t>
+      </w:r>
+      <w:r>
+        <w:rPr>
+          <w:rFonts w:ascii="Arial" w:hAnsi="Arial" w:cs="Arial"/>
+        </w:rPr>
+        <w:t xml:space="preserve">indows, </w:t>
       </w:r>
       <w:proofErr w:type="spellStart"/>
       <w:r>
@@ -2724,11 +2988,11 @@
       <w:r>
         <w:br/>
       </w:r>
-      <w:bookmarkStart w:id="3" w:name="_Toc531865565"/>
+      <w:bookmarkStart w:id="4" w:name="_Toc531869238"/>
       <w:r>
         <w:t>Niveau 1</w:t>
       </w:r>
-      <w:bookmarkEnd w:id="3"/>
+      <w:bookmarkEnd w:id="4"/>
       <w:r>
         <w:t xml:space="preserve"> </w:t>
       </w:r>
@@ -4345,14 +4609,14 @@
           <w:rFonts w:ascii="Arial" w:hAnsi="Arial" w:cs="Arial"/>
         </w:rPr>
       </w:pPr>
-      <w:bookmarkStart w:id="4" w:name="_Toc531865566"/>
+      <w:bookmarkStart w:id="5" w:name="_Toc531869239"/>
       <w:r>
         <w:rPr>
           <w:rStyle w:val="Kop3Char"/>
         </w:rPr>
         <w:t>Niveau 2</w:t>
       </w:r>
-      <w:bookmarkEnd w:id="4"/>
+      <w:bookmarkEnd w:id="5"/>
       <w:r>
         <w:rPr>
           <w:rFonts w:ascii="Arial" w:hAnsi="Arial" w:cs="Arial"/>
@@ -12414,11 +12678,11 @@
       <w:pPr>
         <w:pStyle w:val="Kop3"/>
       </w:pPr>
-      <w:bookmarkStart w:id="5" w:name="_Toc531865567"/>
+      <w:bookmarkStart w:id="6" w:name="_Toc531869240"/>
       <w:r>
         <w:t>Niveau 3</w:t>
       </w:r>
-      <w:bookmarkEnd w:id="5"/>
+      <w:bookmarkEnd w:id="6"/>
     </w:p>
     <w:p>
       <w:pPr>
@@ -13465,11 +13729,11 @@
       <w:r>
         <w:br/>
       </w:r>
-      <w:bookmarkStart w:id="6" w:name="_Toc531865568"/>
+      <w:bookmarkStart w:id="7" w:name="_Toc531869241"/>
       <w:r>
         <w:t>Niveau 4</w:t>
       </w:r>
-      <w:bookmarkEnd w:id="6"/>
+      <w:bookmarkEnd w:id="7"/>
       <w:r>
         <w:t xml:space="preserve"> </w:t>
       </w:r>
@@ -16373,7 +16637,7 @@
                 <w:szCs w:val="21"/>
               </w:rPr>
             </w:pPr>
-            <w:hyperlink r:id="rId11" w:anchor="targets" w:history="1">
+            <w:hyperlink r:id="rId14" w:anchor="targets" w:history="1">
               <w:r>
                 <w:rPr>
                   <w:rStyle w:val="Hyperlink"/>
@@ -16610,6 +16874,12 @@
         <w:rPr>
           <w:rFonts w:ascii="Arial" w:eastAsia="Times New Roman" w:hAnsi="Arial" w:cs="Arial"/>
         </w:rPr>
+        <w:br/>
+      </w:r>
+      <w:r>
+        <w:rPr>
+          <w:rFonts w:ascii="Arial" w:eastAsia="Times New Roman" w:hAnsi="Arial" w:cs="Arial"/>
+        </w:rPr>
         <w:t>D</w:t>
       </w:r>
       <w:r>
@@ -16722,7 +16992,6 @@
           <w:szCs w:val="26"/>
         </w:rPr>
       </w:pPr>
-      <w:bookmarkStart w:id="7" w:name="_Toc531865569"/>
       <w:r>
         <w:rPr>
           <w:rFonts w:eastAsia="Times New Roman"/>
@@ -16737,76 +17006,13 @@
           <w:rFonts w:eastAsia="Times New Roman"/>
         </w:rPr>
       </w:pPr>
+      <w:bookmarkStart w:id="8" w:name="_Toc531869242"/>
       <w:r>
         <w:rPr>
           <w:rFonts w:eastAsia="Times New Roman"/>
         </w:rPr>
         <w:lastRenderedPageBreak/>
         <w:t>Hoe werkt Rust intern op low- en highlevel?</w:t>
-      </w:r>
-      <w:bookmarkEnd w:id="7"/>
-    </w:p>
-    <w:p>
-      <w:pPr>
-        <w:pStyle w:val="Geenafstand"/>
-        <w:rPr>
-          <w:rFonts w:ascii="Arial" w:eastAsia="Times New Roman" w:hAnsi="Arial" w:cs="Arial"/>
-        </w:rPr>
-      </w:pPr>
-      <w:r>
-        <w:rPr>
-          <w:rFonts w:ascii="Arial" w:eastAsia="Times New Roman" w:hAnsi="Arial" w:cs="Arial"/>
-        </w:rPr>
-        <w:t xml:space="preserve">Nutteloos niet van belang voor dit onderzoek, </w:t>
-      </w:r>
-      <w:proofErr w:type="spellStart"/>
-      <w:r>
-        <w:rPr>
-          <w:rFonts w:ascii="Arial" w:eastAsia="Times New Roman" w:hAnsi="Arial" w:cs="Arial"/>
-        </w:rPr>
-        <w:t>mss</w:t>
-      </w:r>
-      <w:proofErr w:type="spellEnd"/>
-      <w:r>
-        <w:rPr>
-          <w:rFonts w:ascii="Arial" w:eastAsia="Times New Roman" w:hAnsi="Arial" w:cs="Arial"/>
-        </w:rPr>
-        <w:t xml:space="preserve"> memory </w:t>
-      </w:r>
-      <w:proofErr w:type="spellStart"/>
-      <w:r>
-        <w:rPr>
-          <w:rFonts w:ascii="Arial" w:eastAsia="Times New Roman" w:hAnsi="Arial" w:cs="Arial"/>
-        </w:rPr>
-        <w:t>menagment</w:t>
-      </w:r>
-      <w:proofErr w:type="spellEnd"/>
-      <w:r>
-        <w:rPr>
-          <w:rFonts w:ascii="Arial" w:eastAsia="Times New Roman" w:hAnsi="Arial" w:cs="Arial"/>
-        </w:rPr>
-        <w:t xml:space="preserve"> </w:t>
-      </w:r>
-      <w:r>
-        <w:rPr>
-          <w:rFonts w:ascii="Arial" w:eastAsia="Times New Roman" w:hAnsi="Arial" w:cs="Arial"/>
-        </w:rPr>
-        <w:br/>
-      </w:r>
-    </w:p>
-    <w:p>
-      <w:pPr>
-        <w:pStyle w:val="Kop2"/>
-        <w:rPr>
-          <w:rFonts w:eastAsia="Times New Roman"/>
-        </w:rPr>
-      </w:pPr>
-      <w:bookmarkStart w:id="8" w:name="_Toc531865570"/>
-      <w:r>
-        <w:rPr>
-          <w:rFonts w:eastAsia="Times New Roman"/>
-        </w:rPr>
-        <w:t>Vanuit welke talen leent rust concepten, wat dat zijn deze concepten?</w:t>
       </w:r>
       <w:bookmarkEnd w:id="8"/>
     </w:p>
@@ -16814,6 +17020,70 @@
       <w:pPr>
         <w:pStyle w:val="Geenafstand"/>
         <w:rPr>
+          <w:rFonts w:ascii="Arial" w:eastAsia="Times New Roman" w:hAnsi="Arial" w:cs="Arial"/>
+        </w:rPr>
+      </w:pPr>
+      <w:r>
+        <w:rPr>
+          <w:rFonts w:ascii="Arial" w:eastAsia="Times New Roman" w:hAnsi="Arial" w:cs="Arial"/>
+        </w:rPr>
+        <w:t xml:space="preserve">Nutteloos niet van belang voor dit onderzoek, </w:t>
+      </w:r>
+      <w:proofErr w:type="spellStart"/>
+      <w:r>
+        <w:rPr>
+          <w:rFonts w:ascii="Arial" w:eastAsia="Times New Roman" w:hAnsi="Arial" w:cs="Arial"/>
+        </w:rPr>
+        <w:t>mss</w:t>
+      </w:r>
+      <w:proofErr w:type="spellEnd"/>
+      <w:r>
+        <w:rPr>
+          <w:rFonts w:ascii="Arial" w:eastAsia="Times New Roman" w:hAnsi="Arial" w:cs="Arial"/>
+        </w:rPr>
+        <w:t xml:space="preserve"> memory </w:t>
+      </w:r>
+      <w:proofErr w:type="spellStart"/>
+      <w:r>
+        <w:rPr>
+          <w:rFonts w:ascii="Arial" w:eastAsia="Times New Roman" w:hAnsi="Arial" w:cs="Arial"/>
+        </w:rPr>
+        <w:t>menagment</w:t>
+      </w:r>
+      <w:proofErr w:type="spellEnd"/>
+      <w:r>
+        <w:rPr>
+          <w:rFonts w:ascii="Arial" w:eastAsia="Times New Roman" w:hAnsi="Arial" w:cs="Arial"/>
+        </w:rPr>
+        <w:t xml:space="preserve"> </w:t>
+      </w:r>
+      <w:r>
+        <w:rPr>
+          <w:rFonts w:ascii="Arial" w:eastAsia="Times New Roman" w:hAnsi="Arial" w:cs="Arial"/>
+        </w:rPr>
+        <w:br/>
+      </w:r>
+    </w:p>
+    <w:p>
+      <w:pPr>
+        <w:pStyle w:val="Kop2"/>
+        <w:rPr>
+          <w:rFonts w:eastAsia="Times New Roman"/>
+        </w:rPr>
+      </w:pPr>
+      <w:bookmarkStart w:id="9" w:name="_Toc531869243"/>
+      <w:r>
+        <w:rPr>
+          <w:rFonts w:eastAsia="Times New Roman"/>
+        </w:rPr>
+        <w:t>Vanuit welke talen leent rust concepten, wat dat zijn deze concepten?</w:t>
+      </w:r>
+      <w:bookmarkEnd w:id="9"/>
+    </w:p>
+    <w:p>
+      <w:pPr>
+        <w:pStyle w:val="Geenafstand"/>
+        <w:rPr>
           <w:rFonts w:ascii="Arial" w:hAnsi="Arial" w:cs="Arial"/>
         </w:rPr>
       </w:pPr>
@@ -16913,6 +17183,12 @@
           <w:rFonts w:ascii="Arial" w:eastAsia="Times New Roman" w:hAnsi="Arial" w:cs="Arial"/>
         </w:rPr>
         <w:t>. Links staat de taal waarvan een of meerder concept(en) van geleend wordt. Rechts staan de concepten die geleend worden.</w:t>
+      </w:r>
+      <w:r>
+        <w:rPr>
+          <w:rFonts w:ascii="Arial" w:eastAsia="Times New Roman" w:hAnsi="Arial" w:cs="Arial"/>
+        </w:rPr>
+        <w:br/>
       </w:r>
     </w:p>
     <w:tbl>
@@ -16990,7 +17266,7 @@
                 <w:rFonts w:ascii="Arial" w:hAnsi="Arial" w:cs="Arial"/>
               </w:rPr>
             </w:pPr>
-            <w:hyperlink r:id="rId12" w:history="1">
+            <w:hyperlink r:id="rId15" w:history="1">
               <w:r>
                 <w:rPr>
                   <w:rStyle w:val="Hyperlink"/>
@@ -17007,7 +17283,7 @@
               </w:rPr>
               <w:t xml:space="preserve">, </w:t>
             </w:r>
-            <w:hyperlink r:id="rId13" w:history="1">
+            <w:hyperlink r:id="rId16" w:history="1">
               <w:proofErr w:type="spellStart"/>
               <w:r>
                 <w:rPr>
@@ -17100,7 +17376,7 @@
                 <w:rFonts w:ascii="Arial" w:hAnsi="Arial" w:cs="Arial"/>
               </w:rPr>
             </w:pPr>
-            <w:hyperlink r:id="rId14" w:history="1">
+            <w:hyperlink r:id="rId17" w:history="1">
               <w:r>
                 <w:rPr>
                   <w:rStyle w:val="Hyperlink"/>
@@ -17287,7 +17563,7 @@
                 <w:rFonts w:ascii="Arial" w:hAnsi="Arial" w:cs="Arial"/>
               </w:rPr>
             </w:pPr>
-            <w:hyperlink r:id="rId15" w:history="1">
+            <w:hyperlink r:id="rId18" w:history="1">
               <w:r>
                 <w:rPr>
                   <w:rStyle w:val="Hyperlink"/>
@@ -17304,7 +17580,7 @@
               </w:rPr>
               <w:t xml:space="preserve">, </w:t>
             </w:r>
-            <w:hyperlink r:id="rId16" w:history="1">
+            <w:hyperlink r:id="rId19" w:history="1">
               <w:proofErr w:type="spellStart"/>
               <w:r>
                 <w:rPr>
@@ -17377,7 +17653,7 @@
                 <w:rFonts w:ascii="Arial" w:hAnsi="Arial" w:cs="Arial"/>
               </w:rPr>
             </w:pPr>
-            <w:hyperlink r:id="rId17" w:history="1">
+            <w:hyperlink r:id="rId20" w:history="1">
               <w:r>
                 <w:rPr>
                   <w:rStyle w:val="Hyperlink"/>
@@ -17435,7 +17711,7 @@
                 <w:rFonts w:ascii="Arial" w:hAnsi="Arial" w:cs="Arial"/>
               </w:rPr>
             </w:pPr>
-            <w:hyperlink r:id="rId18" w:history="1">
+            <w:hyperlink r:id="rId21" w:history="1">
               <w:proofErr w:type="spellStart"/>
               <w:r>
                 <w:rPr>
@@ -17454,7 +17730,7 @@
               </w:rPr>
               <w:t xml:space="preserve">, </w:t>
             </w:r>
-            <w:hyperlink r:id="rId19" w:history="1">
+            <w:hyperlink r:id="rId22" w:history="1">
               <w:proofErr w:type="spellStart"/>
               <w:r>
                 <w:rPr>
@@ -17473,7 +17749,7 @@
               </w:rPr>
               <w:t xml:space="preserve">, </w:t>
             </w:r>
-            <w:hyperlink r:id="rId20" w:history="1">
+            <w:hyperlink r:id="rId23" w:history="1">
               <w:r>
                 <w:rPr>
                   <w:rStyle w:val="Hyperlink"/>
@@ -17538,7 +17814,7 @@
                 <w:rFonts w:ascii="Arial" w:hAnsi="Arial" w:cs="Arial"/>
               </w:rPr>
             </w:pPr>
-            <w:hyperlink r:id="rId21" w:history="1">
+            <w:hyperlink r:id="rId24" w:history="1">
               <w:r>
                 <w:rPr>
                   <w:rStyle w:val="Hyperlink"/>
@@ -17598,7 +17874,7 @@
                 <w:rFonts w:ascii="Arial" w:hAnsi="Arial" w:cs="Arial"/>
               </w:rPr>
             </w:pPr>
-            <w:hyperlink r:id="rId22" w:history="1">
+            <w:hyperlink r:id="rId25" w:history="1">
               <w:r>
                 <w:rPr>
                   <w:rStyle w:val="Hyperlink"/>
@@ -17663,7 +17939,7 @@
                 <w:rFonts w:ascii="Arial" w:hAnsi="Arial" w:cs="Arial"/>
               </w:rPr>
             </w:pPr>
-            <w:hyperlink r:id="rId23" w:history="1">
+            <w:hyperlink r:id="rId26" w:history="1">
               <w:proofErr w:type="spellStart"/>
               <w:r>
                 <w:rPr>
@@ -17733,7 +18009,7 @@
                 <w:rFonts w:ascii="Arial" w:hAnsi="Arial" w:cs="Arial"/>
               </w:rPr>
             </w:pPr>
-            <w:hyperlink r:id="rId24" w:history="1">
+            <w:hyperlink r:id="rId27" w:history="1">
               <w:r>
                 <w:rPr>
                   <w:rStyle w:val="Hyperlink"/>
@@ -17787,7 +18063,7 @@
                 <w:rFonts w:ascii="Arial" w:hAnsi="Arial" w:cs="Arial"/>
               </w:rPr>
             </w:pPr>
-            <w:hyperlink r:id="rId25" w:history="1">
+            <w:hyperlink r:id="rId28" w:history="1">
               <w:proofErr w:type="spellStart"/>
               <w:r>
                 <w:rPr>
@@ -17914,7 +18190,7 @@
           <w:rFonts w:eastAsia="Times New Roman"/>
         </w:rPr>
       </w:pPr>
-      <w:bookmarkStart w:id="9" w:name="_Toc531865571"/>
+      <w:bookmarkStart w:id="10" w:name="_Toc531869244"/>
       <w:r>
         <w:rPr>
           <w:rFonts w:eastAsia="Times New Roman"/>
@@ -17931,7 +18207,7 @@
         </w:rPr>
         <w:t>?</w:t>
       </w:r>
-      <w:bookmarkEnd w:id="9"/>
+      <w:bookmarkEnd w:id="10"/>
     </w:p>
     <w:p>
       <w:pPr>
@@ -17991,7 +18267,7 @@
         </w:rPr>
         <w:t xml:space="preserve">(Denk hierbij aan </w:t>
       </w:r>
-      <w:hyperlink r:id="rId26" w:history="1">
+      <w:hyperlink r:id="rId29" w:history="1">
         <w:r>
           <w:rPr>
             <w:rStyle w:val="Hyperlink"/>
@@ -18051,7 +18327,7 @@
         </w:rPr>
         <w:t xml:space="preserve">mega328 van de </w:t>
       </w:r>
-      <w:hyperlink r:id="rId27" w:history="1">
+      <w:hyperlink r:id="rId30" w:history="1">
         <w:r>
           <w:rPr>
             <w:rStyle w:val="Hyperlink"/>
@@ -18500,7 +18776,7 @@
                 <w:szCs w:val="20"/>
               </w:rPr>
             </w:pPr>
-            <w:hyperlink r:id="rId28" w:anchor="revcomp" w:history="1">
+            <w:hyperlink r:id="rId31" w:anchor="revcomp" w:history="1">
               <w:r>
                 <w:rPr>
                   <w:rFonts w:ascii="Arial" w:hAnsi="Arial" w:cs="Arial"/>
@@ -19630,7 +19906,7 @@
                 <w:szCs w:val="20"/>
               </w:rPr>
             </w:pPr>
-            <w:hyperlink r:id="rId29" w:anchor="nbody" w:history="1">
+            <w:hyperlink r:id="rId32" w:anchor="nbody" w:history="1">
               <w:r>
                 <w:rPr>
                   <w:rFonts w:ascii="Arial" w:hAnsi="Arial" w:cs="Arial"/>
@@ -20639,7 +20915,7 @@
                 <w:szCs w:val="20"/>
               </w:rPr>
             </w:pPr>
-            <w:hyperlink r:id="rId30" w:anchor="knucleotide" w:history="1">
+            <w:hyperlink r:id="rId33" w:anchor="knucleotide" w:history="1">
               <w:r>
                 <w:rPr>
                   <w:rStyle w:val="Hyperlink"/>
@@ -21650,7 +21926,7 @@
                 <w:szCs w:val="20"/>
               </w:rPr>
             </w:pPr>
-            <w:hyperlink r:id="rId31" w:anchor="regexredux" w:history="1">
+            <w:hyperlink r:id="rId34" w:anchor="regexredux" w:history="1">
               <w:proofErr w:type="spellStart"/>
               <w:r>
                 <w:rPr>
@@ -23630,7 +23906,7 @@
                 <w:szCs w:val="20"/>
               </w:rPr>
             </w:pPr>
-            <w:hyperlink r:id="rId32" w:anchor="fasta" w:history="1">
+            <w:hyperlink r:id="rId35" w:anchor="fasta" w:history="1">
               <w:proofErr w:type="spellStart"/>
               <w:r>
                 <w:rPr>
@@ -24637,7 +24913,7 @@
                 <w:szCs w:val="20"/>
               </w:rPr>
             </w:pPr>
-            <w:hyperlink r:id="rId33" w:anchor="spectralnorm" w:history="1">
+            <w:hyperlink r:id="rId36" w:anchor="spectralnorm" w:history="1">
               <w:proofErr w:type="spellStart"/>
               <w:r>
                 <w:rPr>
@@ -25661,7 +25937,7 @@
                 <w:szCs w:val="20"/>
               </w:rPr>
             </w:pPr>
-            <w:hyperlink r:id="rId34" w:anchor="fannkuchredux" w:history="1">
+            <w:hyperlink r:id="rId37" w:anchor="fannkuchredux" w:history="1">
               <w:proofErr w:type="spellStart"/>
               <w:r>
                 <w:rPr>
@@ -26674,7 +26950,7 @@
                 <w:szCs w:val="20"/>
               </w:rPr>
             </w:pPr>
-            <w:hyperlink r:id="rId35" w:anchor="mandelbrot" w:history="1">
+            <w:hyperlink r:id="rId38" w:anchor="mandelbrot" w:history="1">
               <w:r>
                 <w:rPr>
                   <w:rStyle w:val="Hyperlink"/>
@@ -27685,7 +27961,7 @@
                 <w:szCs w:val="20"/>
               </w:rPr>
             </w:pPr>
-            <w:hyperlink r:id="rId36" w:anchor="pidigits" w:history="1">
+            <w:hyperlink r:id="rId39" w:anchor="pidigits" w:history="1">
               <w:proofErr w:type="spellStart"/>
               <w:r>
                 <w:rPr>
@@ -28656,14 +28932,14 @@
       <w:pPr>
         <w:pStyle w:val="Kop3"/>
       </w:pPr>
-      <w:bookmarkStart w:id="10" w:name="_Toc531865572"/>
       <w:r>
         <w:br/>
       </w:r>
+      <w:bookmarkStart w:id="11" w:name="_Toc531869245"/>
       <w:r>
         <w:t>Hoe is dit gemeten?</w:t>
       </w:r>
-      <w:bookmarkEnd w:id="10"/>
+      <w:bookmarkEnd w:id="11"/>
     </w:p>
     <w:p>
       <w:pPr>
@@ -28682,6 +28958,10 @@
     <w:p>
       <w:pPr>
         <w:pStyle w:val="Geenafstand"/>
+        <w:numPr>
+          <w:ilvl w:val="0"/>
+          <w:numId w:val="29"/>
+        </w:numPr>
         <w:rPr>
           <w:rFonts w:ascii="Arial" w:hAnsi="Arial" w:cs="Arial"/>
           <w:lang w:val="en-US"/>
@@ -28692,35 +28972,93 @@
           <w:rFonts w:ascii="Arial" w:hAnsi="Arial" w:cs="Arial"/>
           <w:lang w:val="en-US"/>
         </w:rPr>
-        <w:t>Processor: Intel Q6600 quad-core op 2,4Ghz</w:t>
+        <w:t xml:space="preserve">Processor: </w:t>
+      </w:r>
+      <w:r>
+        <w:rPr>
+          <w:rFonts w:ascii="Arial" w:hAnsi="Arial" w:cs="Arial"/>
+          <w:lang w:val="en-US"/>
+        </w:rPr>
+        <w:tab/>
+      </w:r>
+      <w:r>
+        <w:rPr>
+          <w:rFonts w:ascii="Arial" w:hAnsi="Arial" w:cs="Arial"/>
+          <w:lang w:val="en-US"/>
+        </w:rPr>
+        <w:t>Intel Q6600 quad-core op 2,4Ghz</w:t>
       </w:r>
     </w:p>
     <w:p>
       <w:pPr>
         <w:pStyle w:val="Geenafstand"/>
-        <w:rPr>
-          <w:rFonts w:ascii="Arial" w:hAnsi="Arial" w:cs="Arial"/>
-        </w:rPr>
-      </w:pPr>
-      <w:r>
-        <w:rPr>
-          <w:rFonts w:ascii="Arial" w:hAnsi="Arial" w:cs="Arial"/>
-        </w:rPr>
-        <w:t>RAM: 4GB ram.</w:t>
+        <w:numPr>
+          <w:ilvl w:val="0"/>
+          <w:numId w:val="29"/>
+        </w:numPr>
+        <w:rPr>
+          <w:rFonts w:ascii="Arial" w:hAnsi="Arial" w:cs="Arial"/>
+        </w:rPr>
+      </w:pPr>
+      <w:r>
+        <w:rPr>
+          <w:rFonts w:ascii="Arial" w:hAnsi="Arial" w:cs="Arial"/>
+        </w:rPr>
+        <w:t xml:space="preserve">RAM: </w:t>
+      </w:r>
+      <w:r>
+        <w:rPr>
+          <w:rFonts w:ascii="Arial" w:hAnsi="Arial" w:cs="Arial"/>
+        </w:rPr>
+        <w:tab/>
+      </w:r>
+      <w:r>
+        <w:rPr>
+          <w:rFonts w:ascii="Arial" w:hAnsi="Arial" w:cs="Arial"/>
+        </w:rPr>
+        <w:tab/>
+      </w:r>
+      <w:r>
+        <w:rPr>
+          <w:rFonts w:ascii="Arial" w:hAnsi="Arial" w:cs="Arial"/>
+        </w:rPr>
+        <w:t>4GB ram.</w:t>
       </w:r>
     </w:p>
     <w:p>
       <w:pPr>
         <w:pStyle w:val="Geenafstand"/>
-        <w:rPr>
-          <w:rFonts w:ascii="Arial" w:hAnsi="Arial" w:cs="Arial"/>
-        </w:rPr>
-      </w:pPr>
-      <w:r>
-        <w:rPr>
-          <w:rFonts w:ascii="Arial" w:hAnsi="Arial" w:cs="Arial"/>
-        </w:rPr>
-        <w:t xml:space="preserve">OS: Ubuntu™ 18.10 Linux x64 4.18.0-10-generic. </w:t>
+        <w:numPr>
+          <w:ilvl w:val="0"/>
+          <w:numId w:val="29"/>
+        </w:numPr>
+        <w:rPr>
+          <w:rFonts w:ascii="Arial" w:hAnsi="Arial" w:cs="Arial"/>
+        </w:rPr>
+      </w:pPr>
+      <w:r>
+        <w:rPr>
+          <w:rFonts w:ascii="Arial" w:hAnsi="Arial" w:cs="Arial"/>
+        </w:rPr>
+        <w:t xml:space="preserve">OS: </w:t>
+      </w:r>
+      <w:r>
+        <w:rPr>
+          <w:rFonts w:ascii="Arial" w:hAnsi="Arial" w:cs="Arial"/>
+        </w:rPr>
+        <w:tab/>
+      </w:r>
+      <w:r>
+        <w:rPr>
+          <w:rFonts w:ascii="Arial" w:hAnsi="Arial" w:cs="Arial"/>
+        </w:rPr>
+        <w:tab/>
+      </w:r>
+      <w:r>
+        <w:rPr>
+          <w:rFonts w:ascii="Arial" w:hAnsi="Arial" w:cs="Arial"/>
+        </w:rPr>
+        <w:t xml:space="preserve">Ubuntu™ 18.10 Linux x64 4.18.0-10-generic. </w:t>
       </w:r>
       <w:r>
         <w:rPr>
@@ -28939,7 +29277,6 @@
           <w:t>(1.10)</w:t>
         </w:r>
       </w:hyperlink>
-      <w:bookmarkStart w:id="11" w:name="_Toc531865573"/>
       <w:r>
         <w:rPr>
           <w:rStyle w:val="Hyperlink"/>
@@ -28953,10 +29290,11 @@
       <w:pPr>
         <w:pStyle w:val="Kop3"/>
       </w:pPr>
+      <w:bookmarkStart w:id="12" w:name="_Toc531869246"/>
       <w:r>
         <w:t>Hoe zijn de programma’s getimed?</w:t>
       </w:r>
-      <w:bookmarkEnd w:id="11"/>
+      <w:bookmarkEnd w:id="12"/>
     </w:p>
     <w:p>
       <w:pPr>
@@ -29038,14 +29376,14 @@
       <w:pPr>
         <w:pStyle w:val="Kop3"/>
       </w:pPr>
-      <w:bookmarkStart w:id="12" w:name="_Toc531865574"/>
+      <w:bookmarkStart w:id="13" w:name="_Toc531869247"/>
       <w:r>
         <w:t>Hoe is het geheugen gebruik gemeten</w:t>
       </w:r>
       <w:r>
         <w:t>?</w:t>
       </w:r>
-      <w:bookmarkEnd w:id="12"/>
+      <w:bookmarkEnd w:id="13"/>
     </w:p>
     <w:p>
       <w:pPr>
@@ -29136,11 +29474,11 @@
       <w:pPr>
         <w:pStyle w:val="Kop3"/>
       </w:pPr>
-      <w:bookmarkStart w:id="13" w:name="_Toc531865575"/>
+      <w:bookmarkStart w:id="14" w:name="_Toc531869248"/>
       <w:r>
         <w:t>Hoe is de source file gemeten?</w:t>
       </w:r>
-      <w:bookmarkEnd w:id="13"/>
+      <w:bookmarkEnd w:id="14"/>
     </w:p>
     <w:p>
       <w:pPr>
@@ -29223,11 +29561,11 @@
       <w:pPr>
         <w:pStyle w:val="Kop3"/>
       </w:pPr>
-      <w:bookmarkStart w:id="14" w:name="_Toc531865576"/>
+      <w:bookmarkStart w:id="15" w:name="_Toc531869249"/>
       <w:r>
         <w:t>Hoe is de CPU lading gemeten?</w:t>
       </w:r>
-      <w:bookmarkEnd w:id="14"/>
+      <w:bookmarkEnd w:id="15"/>
     </w:p>
     <w:p>
       <w:pPr>
@@ -29333,16 +29671,13 @@
       <w:pPr>
         <w:pStyle w:val="Kop3"/>
       </w:pPr>
-      <w:bookmarkStart w:id="15" w:name="_Toc531865577"/>
+      <w:bookmarkStart w:id="16" w:name="_Toc531869250"/>
       <w:r>
         <w:t>Conclusie performance</w:t>
       </w:r>
-      <w:bookmarkEnd w:id="15"/>
+      <w:bookmarkEnd w:id="16"/>
       <w:r>
         <w:t xml:space="preserve"> </w:t>
-      </w:r>
-      <w:r>
-        <w:br/>
       </w:r>
     </w:p>
     <w:p>
@@ -29394,7 +29729,7 @@
                 <w:rFonts w:ascii="Arial" w:hAnsi="Arial" w:cs="Arial"/>
               </w:rPr>
             </w:pPr>
-            <w:bookmarkStart w:id="16" w:name="_Hlk531165885"/>
+            <w:bookmarkStart w:id="17" w:name="_Hlk531165885"/>
             <w:r>
               <w:rPr>
                 <w:rFonts w:ascii="Arial" w:hAnsi="Arial" w:cs="Arial"/>
@@ -30066,7 +30401,7 @@
         </w:tc>
       </w:tr>
     </w:tbl>
-    <w:bookmarkEnd w:id="16"/>
+    <w:bookmarkEnd w:id="17"/>
     <w:p>
       <w:pPr>
         <w:pStyle w:val="Geenafstand"/>
@@ -30074,6 +30409,12 @@
           <w:rFonts w:ascii="Arial" w:hAnsi="Arial" w:cs="Arial"/>
         </w:rPr>
       </w:pPr>
+      <w:r>
+        <w:rPr>
+          <w:rFonts w:ascii="Arial" w:hAnsi="Arial" w:cs="Arial"/>
+        </w:rPr>
+        <w:br/>
+      </w:r>
       <w:r>
         <w:rPr>
           <w:rFonts w:ascii="Arial" w:hAnsi="Arial" w:cs="Arial"/>
@@ -30838,16 +31179,20 @@
         <w:rPr>
           <w:rFonts w:ascii="Arial" w:hAnsi="Arial" w:cs="Arial"/>
         </w:rPr>
+        <w:br/>
+      </w:r>
+      <w:r>
+        <w:rPr>
+          <w:rFonts w:ascii="Arial" w:hAnsi="Arial" w:cs="Arial"/>
+        </w:rPr>
         <w:t xml:space="preserve">Als we kijken naar </w:t>
       </w:r>
-      <w:proofErr w:type="gramStart"/>
-      <w:r>
-        <w:rPr>
-          <w:rFonts w:ascii="Arial" w:hAnsi="Arial" w:cs="Arial"/>
-        </w:rPr>
-        <w:t>het</w:t>
-      </w:r>
-      <w:proofErr w:type="gramEnd"/>
+      <w:r>
+        <w:rPr>
+          <w:rFonts w:ascii="Arial" w:hAnsi="Arial" w:cs="Arial"/>
+        </w:rPr>
+        <w:t>de</w:t>
+      </w:r>
       <w:r>
         <w:rPr>
           <w:rFonts w:ascii="Arial" w:hAnsi="Arial" w:cs="Arial"/>
@@ -31430,23 +31775,7 @@
             <w:rFonts w:ascii="Arial" w:hAnsi="Arial" w:cs="Arial"/>
             <w:sz w:val="14"/>
           </w:rPr>
-          <w:t>(4.</w:t>
-        </w:r>
-        <w:r>
-          <w:rPr>
-            <w:rStyle w:val="Hyperlink"/>
-            <w:rFonts w:ascii="Arial" w:hAnsi="Arial" w:cs="Arial"/>
-            <w:sz w:val="14"/>
-          </w:rPr>
-          <w:t>0</w:t>
-        </w:r>
-        <w:r>
-          <w:rPr>
-            <w:rStyle w:val="Hyperlink"/>
-            <w:rFonts w:ascii="Arial" w:hAnsi="Arial" w:cs="Arial"/>
-            <w:sz w:val="14"/>
-          </w:rPr>
-          <w:t>)</w:t>
+          <w:t>(4.0)</w:t>
         </w:r>
       </w:hyperlink>
       <w:r>
@@ -31460,6 +31789,44 @@
           <w:rFonts w:ascii="Arial" w:hAnsi="Arial" w:cs="Arial"/>
         </w:rPr>
         <w:t>dus er is veel interesse in de taal, wat weer goed is voor de ontwikkeling van de taal.</w:t>
+      </w:r>
+    </w:p>
+    <w:p>
+      <w:pPr>
+        <w:pStyle w:val="Geenafstand"/>
+        <w:rPr>
+          <w:rFonts w:ascii="Arial" w:hAnsi="Arial" w:cs="Arial"/>
+        </w:rPr>
+      </w:pPr>
+    </w:p>
+    <w:p>
+      <w:pPr>
+        <w:pStyle w:val="Geenafstand"/>
+        <w:numPr>
+          <w:ilvl w:val="0"/>
+          <w:numId w:val="26"/>
+        </w:numPr>
+        <w:rPr>
+          <w:rFonts w:ascii="Arial" w:hAnsi="Arial" w:cs="Arial"/>
+        </w:rPr>
+      </w:pPr>
+      <w:r>
+        <w:rPr>
+          <w:rFonts w:ascii="Arial" w:hAnsi="Arial" w:cs="Arial"/>
+        </w:rPr>
+        <w:t>Een groot voordeel van Rust is dat er een lage instap is, de taal is simpel om mee te starten</w:t>
+      </w:r>
+      <w:r>
+        <w:rPr>
+          <w:rFonts w:ascii="Arial" w:hAnsi="Arial" w:cs="Arial"/>
+        </w:rPr>
+        <w:t xml:space="preserve">. </w:t>
+      </w:r>
+      <w:r>
+        <w:rPr>
+          <w:rFonts w:ascii="Arial" w:hAnsi="Arial" w:cs="Arial"/>
+        </w:rPr>
+        <w:t>C++ heeft een steilere leer curve. Hierdoor is het makkelijker om te beginnen in de taal.</w:t>
       </w:r>
       <w:r>
         <w:rPr>
@@ -31583,12 +31950,6 @@
           <w:rFonts w:ascii="Arial" w:hAnsi="Arial" w:cs="Arial"/>
           <w:sz w:val="12"/>
         </w:rPr>
-      </w:r>
-      <w:r>
-        <w:rPr>
-          <w:rFonts w:ascii="Arial" w:hAnsi="Arial" w:cs="Arial"/>
-          <w:sz w:val="12"/>
-        </w:rPr>
         <w:fldChar w:fldCharType="separate"/>
       </w:r>
       <w:r>
@@ -31700,6 +32061,53 @@
     <w:p>
       <w:pPr>
         <w:pStyle w:val="Geenafstand"/>
+        <w:ind w:left="720"/>
+        <w:rPr>
+          <w:rFonts w:ascii="Arial" w:hAnsi="Arial" w:cs="Arial"/>
+        </w:rPr>
+      </w:pPr>
+    </w:p>
+    <w:p>
+      <w:pPr>
+        <w:pStyle w:val="Geenafstand"/>
+        <w:numPr>
+          <w:ilvl w:val="0"/>
+          <w:numId w:val="27"/>
+        </w:numPr>
+        <w:rPr>
+          <w:rFonts w:ascii="Arial" w:hAnsi="Arial" w:cs="Arial"/>
+        </w:rPr>
+      </w:pPr>
+      <w:r>
+        <w:rPr>
+          <w:rFonts w:ascii="Arial" w:hAnsi="Arial" w:cs="Arial"/>
+        </w:rPr>
+        <w:t xml:space="preserve">Een apart punt: Rust heeft veel andere betekenissen. Tijdens </w:t>
+      </w:r>
+      <w:r>
+        <w:rPr>
+          <w:rFonts w:ascii="Arial" w:hAnsi="Arial" w:cs="Arial"/>
+        </w:rPr>
+        <w:t xml:space="preserve">het onderzoek ben ik er nogal snel achter gekomen toen ik informatie zocht. Rust heeft de Nederlandse betekenis (uit)rusten, de Engelse variant rust betekent roest en er is ook en populair spel genaamd “Rust”, dit maakt informatie zoeken </w:t>
+      </w:r>
+      <w:proofErr w:type="gramStart"/>
+      <w:r>
+        <w:rPr>
+          <w:rFonts w:ascii="Arial" w:hAnsi="Arial" w:cs="Arial"/>
+        </w:rPr>
+        <w:t>best tijd</w:t>
+      </w:r>
+      <w:proofErr w:type="gramEnd"/>
+      <w:r>
+        <w:rPr>
+          <w:rFonts w:ascii="Arial" w:hAnsi="Arial" w:cs="Arial"/>
+        </w:rPr>
+        <w:t xml:space="preserve"> intensief, omdat er veel gefilterd moet worden.</w:t>
+      </w:r>
+    </w:p>
+    <w:p>
+      <w:pPr>
+        <w:pStyle w:val="Geenafstand"/>
         <w:rPr>
           <w:rFonts w:ascii="Arial" w:eastAsia="Times New Roman" w:hAnsi="Arial" w:cs="Arial"/>
           <w:color w:val="2F5496" w:themeColor="accent5" w:themeShade="BF"/>
@@ -31717,22 +32125,14 @@
         </w:rPr>
         <w:t xml:space="preserve">Als je Rust en C++ vergelijkt dan valt op dat beide talen </w:t>
       </w:r>
-      <w:hyperlink r:id="rId37" w:history="1">
+      <w:hyperlink r:id="rId40" w:history="1">
         <w:r>
           <w:rPr>
             <w:rStyle w:val="Hyperlink"/>
             <w:rFonts w:ascii="Arial" w:hAnsi="Arial" w:cs="Arial"/>
             <w:color w:val="2F5496" w:themeColor="accent5" w:themeShade="BF"/>
           </w:rPr>
-          <w:t>kosteloze abstr</w:t>
-        </w:r>
-        <w:r>
-          <w:rPr>
-            <w:rStyle w:val="Hyperlink"/>
-            <w:rFonts w:ascii="Arial" w:hAnsi="Arial" w:cs="Arial"/>
-            <w:color w:val="2F5496" w:themeColor="accent5" w:themeShade="BF"/>
-          </w:rPr>
-          <w:t>actie</w:t>
+          <w:t>kosteloze abstractie</w:t>
         </w:r>
       </w:hyperlink>
       <w:r>
@@ -31741,15 +32141,26 @@
         </w:rPr>
         <w:t xml:space="preserve"> en </w:t>
       </w:r>
-      <w:hyperlink r:id="rId38" w:history="1">
+      <w:hyperlink r:id="rId41" w:history="1">
         <w:r>
           <w:rPr>
             <w:rStyle w:val="Hyperlink"/>
             <w:rFonts w:ascii="Arial" w:eastAsia="Times New Roman" w:hAnsi="Arial" w:cs="Arial"/>
             <w:color w:val="2F5496" w:themeColor="accent5" w:themeShade="BF"/>
           </w:rPr>
-          <w:t>verplaats semantiek</w:t>
+          <w:t xml:space="preserve">verplaats </w:t>
         </w:r>
+        <w:proofErr w:type="gramStart"/>
+        <w:r>
+          <w:rPr>
+            <w:rStyle w:val="Hyperlink"/>
+            <w:rFonts w:ascii="Arial" w:eastAsia="Times New Roman" w:hAnsi="Arial" w:cs="Arial"/>
+            <w:color w:val="2F5496" w:themeColor="accent5" w:themeShade="BF"/>
+          </w:rPr>
+          <w:lastRenderedPageBreak/>
+          <w:t>semantiek</w:t>
+        </w:r>
+        <w:proofErr w:type="gramEnd"/>
       </w:hyperlink>
       <w:r>
         <w:rPr>
@@ -31757,7 +32168,7 @@
         </w:rPr>
         <w:t xml:space="preserve"> gebruiken. De talen hebben beide </w:t>
       </w:r>
-      <w:hyperlink r:id="rId39" w:history="1">
+      <w:hyperlink r:id="rId42" w:history="1">
         <w:r>
           <w:rPr>
             <w:rStyle w:val="Hyperlink"/>
@@ -31773,7 +32184,7 @@
         </w:rPr>
         <w:t xml:space="preserve">, geen </w:t>
       </w:r>
-      <w:hyperlink r:id="rId40" w:history="1">
+      <w:hyperlink r:id="rId43" w:history="1">
         <w:r>
           <w:rPr>
             <w:rStyle w:val="Hyperlink"/>
@@ -31817,7 +32228,7 @@
         </w:rPr>
         <w:t xml:space="preserve">ingebouwde </w:t>
       </w:r>
-      <w:hyperlink r:id="rId41" w:history="1">
+      <w:hyperlink r:id="rId44" w:history="1">
         <w:r>
           <w:rPr>
             <w:rStyle w:val="Hyperlink"/>
@@ -31840,7 +32251,7 @@
         </w:rPr>
         <w:t xml:space="preserve">maar geen </w:t>
       </w:r>
-      <w:hyperlink r:id="rId42" w:history="1">
+      <w:hyperlink r:id="rId45" w:history="1">
         <w:r>
           <w:rPr>
             <w:rStyle w:val="Hyperlink"/>
@@ -31867,45 +32278,98 @@
     </w:p>
     <w:p>
       <w:pPr>
-        <w:pStyle w:val="Geenafstand"/>
-        <w:rPr>
-          <w:rFonts w:ascii="Arial" w:hAnsi="Arial" w:cs="Arial"/>
-        </w:rPr>
-      </w:pPr>
+        <w:pStyle w:val="Kop3"/>
+      </w:pPr>
+      <w:r>
+        <w:t>Conclusie</w:t>
+      </w:r>
     </w:p>
     <w:p>
-      <w:pPr>
-        <w:pStyle w:val="Kop2"/>
-        <w:rPr>
-          <w:rFonts w:eastAsia="Times New Roman"/>
-        </w:rPr>
-      </w:pPr>
-      <w:bookmarkStart w:id="17" w:name="_Toc531865578"/>
-      <w:r>
-        <w:rPr>
-          <w:rFonts w:eastAsia="Times New Roman"/>
-        </w:rPr>
-        <w:lastRenderedPageBreak/>
-        <w:t xml:space="preserve">Wat zou een student leren van Rust tegenover C++ scope van </w:t>
-      </w:r>
-      <w:r>
-        <w:t>de opleiding HBO-ICT met afstudeerrichting Technische Informatica</w:t>
-      </w:r>
-      <w:r>
-        <w:rPr>
-          <w:rFonts w:eastAsia="Times New Roman"/>
-        </w:rPr>
-        <w:t>?</w:t>
-      </w:r>
-      <w:bookmarkEnd w:id="17"/>
+      <w:r>
+        <w:t xml:space="preserve">In de huidige staat heeft Rust een paar voordelen over C++. Rust heeft als grootste voordeel ingebouwde veiligheid. </w:t>
+      </w:r>
+      <w:r>
+        <w:t xml:space="preserve">Dit zorgt voor veiliger </w:t>
+      </w:r>
+      <w:proofErr w:type="spellStart"/>
+      <w:proofErr w:type="gramStart"/>
+      <w:r>
+        <w:t>code.Rust</w:t>
+      </w:r>
+      <w:proofErr w:type="spellEnd"/>
+      <w:proofErr w:type="gramEnd"/>
+      <w:r>
+        <w:t xml:space="preserve"> zijn automatische type herkenning is prettig omdat dit tijd scheelt./’l[]-= concurrentie is ook sterk in ben leeg </w:t>
+      </w:r>
+      <w:proofErr w:type="spellStart"/>
+      <w:r>
+        <w:t>helpp</w:t>
+      </w:r>
+      <w:proofErr w:type="spellEnd"/>
+      <w:r>
+        <w:t>,</w:t>
+      </w:r>
     </w:p>
     <w:p>
-      <w:pPr>
-        <w:pStyle w:val="Geenafstand"/>
-        <w:rPr>
-          <w:rFonts w:ascii="Arial" w:hAnsi="Arial" w:cs="Arial"/>
-        </w:rPr>
-      </w:pPr>
+      <w:r>
+        <w:t xml:space="preserve">C++ document is beter, </w:t>
+      </w:r>
+      <w:proofErr w:type="spellStart"/>
+      <w:r>
+        <w:t>embedded</w:t>
+      </w:r>
+      <w:proofErr w:type="spellEnd"/>
+      <w:r>
+        <w:t xml:space="preserve"> werk nu, sneller, lichter, kan </w:t>
+      </w:r>
+      <w:proofErr w:type="gramStart"/>
+      <w:r>
+        <w:t>het zelfde</w:t>
+      </w:r>
+      <w:proofErr w:type="gramEnd"/>
+      <w:r>
+        <w:t xml:space="preserve"> met om wegen, ouder meer kennis grootere groep, </w:t>
+      </w:r>
+      <w:proofErr w:type="spellStart"/>
+      <w:r>
+        <w:t>blah</w:t>
+      </w:r>
+      <w:proofErr w:type="spellEnd"/>
+      <w:r>
+        <w:t xml:space="preserve">, </w:t>
+      </w:r>
+    </w:p>
+    <w:p/>
+    <w:p>
+      <w:r>
+        <w:t>Het is nu nog niet veel meer voor de opleiding dan C++</w:t>
+      </w:r>
+    </w:p>
+    <w:p/>
+    <w:p>
+      <w:pPr>
+        <w:pStyle w:val="Kop2"/>
+        <w:rPr>
+          <w:rFonts w:eastAsia="Times New Roman"/>
+        </w:rPr>
+      </w:pPr>
+      <w:bookmarkStart w:id="18" w:name="_Toc531869251"/>
+      <w:r>
+        <w:rPr>
+          <w:rFonts w:eastAsia="Times New Roman"/>
+        </w:rPr>
+        <w:t xml:space="preserve">Wat zou een student leren van Rust tegenover C++ scope van </w:t>
+      </w:r>
+      <w:r>
+        <w:t>de opleiding HBO-ICT met afstudeerrichting Technische Informatica</w:t>
+      </w:r>
+      <w:r>
+        <w:rPr>
+          <w:rFonts w:eastAsia="Times New Roman"/>
+        </w:rPr>
+        <w:t>?</w:t>
+      </w:r>
+      <w:bookmarkEnd w:id="18"/>
     </w:p>
     <w:p>
       <w:pPr>
@@ -31914,222 +32378,12 @@
           <w:rFonts w:ascii="Arial" w:hAnsi="Arial" w:cs="Arial"/>
         </w:rPr>
       </w:pPr>
-      <w:r>
-        <w:rPr>
-          <w:rFonts w:ascii="Arial" w:hAnsi="Arial" w:cs="Arial"/>
-        </w:rPr>
-        <w:t xml:space="preserve">Rust herkent de standaard types heel goed, </w:t>
-      </w:r>
-      <w:r>
-        <w:rPr>
-          <w:rFonts w:ascii="Arial" w:hAnsi="Arial" w:cs="Arial"/>
-        </w:rPr>
-        <w:t>dit is een beetje te vergelijken met het auto type van C++, Rust definieert zelf het type tenzij er een ander type wordt mee gegeven via argumenten.</w:t>
-      </w:r>
-      <w:r>
-        <w:rPr>
-          <w:rFonts w:ascii="Arial" w:hAnsi="Arial" w:cs="Arial"/>
-        </w:rPr>
-        <w:t xml:space="preserve"> Door deze types leer je wat de daadwerkelijke grootte is van je variabelen.</w:t>
-      </w:r>
     </w:p>
     <w:p>
       <w:pPr>
-        <w:pStyle w:val="Geenafstand"/>
-        <w:rPr>
-          <w:rFonts w:ascii="Arial" w:hAnsi="Arial" w:cs="Arial"/>
-        </w:rPr>
-      </w:pPr>
-      <w:r>
-        <w:rPr>
-          <w:rFonts w:ascii="Arial" w:hAnsi="Arial" w:cs="Arial"/>
-          <w:noProof/>
-        </w:rPr>
-        <w:drawing>
-          <wp:inline distT="0" distB="0" distL="0" distR="0" wp14:anchorId="4232CC3D" wp14:editId="4194DD6F">
-            <wp:extent cx="3220279" cy="191995"/>
-            <wp:effectExtent l="0" t="0" r="0" b="0"/>
-            <wp:docPr id="5" name="Afbeelding 5"/>
-            <wp:cNvGraphicFramePr>
-              <a:graphicFrameLocks xmlns:a="http://schemas.openxmlformats.org/drawingml/2006/main" noChangeAspect="1"/>
-            </wp:cNvGraphicFramePr>
-            <a:graphic xmlns:a="http://schemas.openxmlformats.org/drawingml/2006/main">
-              <a:graphicData uri="http://schemas.openxmlformats.org/drawingml/2006/picture">
-                <pic:pic xmlns:pic="http://schemas.openxmlformats.org/drawingml/2006/picture">
-                  <pic:nvPicPr>
-                    <pic:cNvPr id="1" name=""/>
-                    <pic:cNvPicPr/>
-                  </pic:nvPicPr>
-                  <pic:blipFill>
-                    <a:blip r:embed="rId43"/>
-                    <a:stretch>
-                      <a:fillRect/>
-                    </a:stretch>
-                  </pic:blipFill>
-                  <pic:spPr>
-                    <a:xfrm>
-                      <a:off x="0" y="0"/>
-                      <a:ext cx="3362998" cy="200504"/>
-                    </a:xfrm>
-                    <a:prstGeom prst="rect">
-                      <a:avLst/>
-                    </a:prstGeom>
-                  </pic:spPr>
-                </pic:pic>
-              </a:graphicData>
-            </a:graphic>
-          </wp:inline>
-        </w:drawing>
-      </w:r>
-    </w:p>
-    <w:p>
-      <w:pPr>
-        <w:pStyle w:val="Geenafstand"/>
-        <w:rPr>
-          <w:rFonts w:ascii="Arial" w:hAnsi="Arial" w:cs="Arial"/>
-        </w:rPr>
-      </w:pPr>
-      <w:r>
-        <w:rPr>
-          <w:rFonts w:ascii="Arial" w:hAnsi="Arial" w:cs="Arial"/>
-        </w:rPr>
-        <w:t>Rust heeft 2 aparte types dit zijn: “</w:t>
-      </w:r>
-      <w:proofErr w:type="spellStart"/>
-      <w:r>
-        <w:rPr>
-          <w:rFonts w:ascii="Arial" w:hAnsi="Arial" w:cs="Arial"/>
-        </w:rPr>
-        <w:t>isize</w:t>
-      </w:r>
-      <w:proofErr w:type="spellEnd"/>
-      <w:r>
-        <w:rPr>
-          <w:rFonts w:ascii="Arial" w:hAnsi="Arial" w:cs="Arial"/>
-        </w:rPr>
-        <w:t>” en “</w:t>
-      </w:r>
-      <w:proofErr w:type="spellStart"/>
-      <w:r>
-        <w:rPr>
-          <w:rFonts w:ascii="Arial" w:hAnsi="Arial" w:cs="Arial"/>
-        </w:rPr>
-        <w:t>usize</w:t>
-      </w:r>
-      <w:proofErr w:type="spellEnd"/>
-      <w:r>
-        <w:rPr>
-          <w:rFonts w:ascii="Arial" w:hAnsi="Arial" w:cs="Arial"/>
-        </w:rPr>
-        <w:t xml:space="preserve">”. Deze types kunnen een per architectuur een andere waarde krijgen. Op een 32bit architectuur hebben deze een lengte van 32bit, op een 64bit systeem hebben deze types een lengte van 64bit.  </w:t>
-      </w:r>
-    </w:p>
-    <w:p>
-      <w:pPr>
-        <w:pStyle w:val="Geenafstand"/>
-        <w:rPr>
-          <w:rFonts w:ascii="Arial" w:hAnsi="Arial" w:cs="Arial"/>
-        </w:rPr>
-      </w:pPr>
-      <w:r>
-        <w:rPr>
-          <w:rFonts w:ascii="Arial" w:hAnsi="Arial" w:cs="Arial"/>
-          <w:noProof/>
-        </w:rPr>
-        <w:drawing>
-          <wp:inline distT="0" distB="0" distL="0" distR="0" wp14:anchorId="38BC2FFD" wp14:editId="67BB56CA">
-            <wp:extent cx="5760720" cy="186690"/>
-            <wp:effectExtent l="0" t="0" r="0" b="3810"/>
-            <wp:docPr id="1" name="Afbeelding 1"/>
-            <wp:cNvGraphicFramePr>
-              <a:graphicFrameLocks xmlns:a="http://schemas.openxmlformats.org/drawingml/2006/main" noChangeAspect="1"/>
-            </wp:cNvGraphicFramePr>
-            <a:graphic xmlns:a="http://schemas.openxmlformats.org/drawingml/2006/main">
-              <a:graphicData uri="http://schemas.openxmlformats.org/drawingml/2006/picture">
-                <pic:pic xmlns:pic="http://schemas.openxmlformats.org/drawingml/2006/picture">
-                  <pic:nvPicPr>
-                    <pic:cNvPr id="1" name=""/>
-                    <pic:cNvPicPr/>
-                  </pic:nvPicPr>
-                  <pic:blipFill>
-                    <a:blip r:embed="rId44"/>
-                    <a:stretch>
-                      <a:fillRect/>
-                    </a:stretch>
-                  </pic:blipFill>
-                  <pic:spPr>
-                    <a:xfrm>
-                      <a:off x="0" y="0"/>
-                      <a:ext cx="5760720" cy="186690"/>
-                    </a:xfrm>
-                    <a:prstGeom prst="rect">
-                      <a:avLst/>
-                    </a:prstGeom>
-                  </pic:spPr>
-                </pic:pic>
-              </a:graphicData>
-            </a:graphic>
-          </wp:inline>
-        </w:drawing>
-      </w:r>
-    </w:p>
-    <w:p>
-      <w:pPr>
-        <w:pStyle w:val="Geenafstand"/>
-        <w:rPr>
-          <w:rFonts w:ascii="Arial" w:hAnsi="Arial" w:cs="Arial"/>
-        </w:rPr>
-      </w:pPr>
-      <w:r>
-        <w:rPr>
-          <w:rFonts w:ascii="Arial" w:hAnsi="Arial" w:cs="Arial"/>
-        </w:rPr>
-        <w:t xml:space="preserve">Rust </w:t>
-      </w:r>
-      <w:r>
-        <w:rPr>
-          <w:rFonts w:ascii="Arial" w:hAnsi="Arial" w:cs="Arial"/>
-        </w:rPr>
-        <w:t>ondersteunt standaard veel types.</w:t>
-      </w:r>
-      <w:hyperlink r:id="rId45" w:history="1">
-        <w:r>
-          <w:rPr>
-            <w:rStyle w:val="Hyperlink"/>
-            <w:rFonts w:ascii="Arial" w:hAnsi="Arial" w:cs="Arial"/>
-            <w:sz w:val="14"/>
-          </w:rPr>
-          <w:t>(meer over dit)</w:t>
-        </w:r>
-      </w:hyperlink>
-    </w:p>
-    <w:p>
-      <w:pPr>
-        <w:pStyle w:val="Geenafstand"/>
-        <w:rPr>
-          <w:rFonts w:ascii="Arial" w:hAnsi="Arial" w:cs="Arial"/>
-        </w:rPr>
-      </w:pPr>
-      <w:r>
-        <w:rPr>
-          <w:rFonts w:ascii="Arial" w:hAnsi="Arial" w:cs="Arial"/>
-        </w:rPr>
-        <w:t>Dit gee</w:t>
-      </w:r>
-      <w:bookmarkStart w:id="18" w:name="_GoBack"/>
-      <w:bookmarkEnd w:id="18"/>
-      <w:r>
-        <w:rPr>
-          <w:rFonts w:ascii="Arial" w:hAnsi="Arial" w:cs="Arial"/>
-        </w:rPr>
-        <w:br/>
-      </w:r>
-    </w:p>
-    <w:p>
-      <w:pPr>
         <w:pStyle w:val="Kop3"/>
       </w:pPr>
-      <w:bookmarkStart w:id="19" w:name="_Toc531865579"/>
+      <w:bookmarkStart w:id="19" w:name="_Toc531869252"/>
       <w:r>
         <w:t>Geheugen</w:t>
       </w:r>
@@ -32146,21 +32400,7 @@
         <w:rPr>
           <w:rFonts w:ascii="Arial" w:hAnsi="Arial" w:cs="Arial"/>
         </w:rPr>
-        <w:t xml:space="preserve">Rust geeft veel duidelijkheid met geheugen management, als een object wordt geleend dan </w:t>
-      </w:r>
-      <w:proofErr w:type="gramStart"/>
-      <w:r>
-        <w:rPr>
-          <w:rFonts w:ascii="Arial" w:hAnsi="Arial" w:cs="Arial"/>
-        </w:rPr>
-        <w:t>wordt</w:t>
-      </w:r>
-      <w:proofErr w:type="gramEnd"/>
-      <w:r>
-        <w:rPr>
-          <w:rFonts w:ascii="Arial" w:hAnsi="Arial" w:cs="Arial"/>
-        </w:rPr>
-        <w:t xml:space="preserve"> deze standaard weg gegeven, onder dit is het object niet te gebruiken, de compiler geeft een error dat deze weg is gegeven is en dat je geen toegang hebt.</w:t>
+        <w:t>Rust geeft veel duidelijkheid met geheugen management, als een object wordt geleend dan wordt deze standaard weg gegeven, onder dit is het object niet te gebruiken, de compiler geeft een error dat deze weg is gegeven is en dat je geen toegang hebt.</w:t>
       </w:r>
     </w:p>
     <w:p>
@@ -32381,7 +32621,7 @@
           <w:rFonts w:eastAsiaTheme="minorEastAsia"/>
         </w:rPr>
       </w:pPr>
-      <w:bookmarkStart w:id="20" w:name="_Toc531865580"/>
+      <w:bookmarkStart w:id="20" w:name="_Toc531869253"/>
       <w:r>
         <w:rPr>
           <w:rFonts w:eastAsiaTheme="minorEastAsia"/>
@@ -32525,23 +32765,37 @@
           <w:rFonts w:ascii="Arial" w:hAnsi="Arial" w:cs="Arial"/>
         </w:rPr>
       </w:pPr>
+      <w:r>
+        <w:rPr>
+          <w:rFonts w:ascii="Arial" w:hAnsi="Arial" w:cs="Arial"/>
+        </w:rPr>
+        <w:t xml:space="preserve">Voor de rest niet veel alles wat Rust </w:t>
+      </w:r>
     </w:p>
     <w:p>
       <w:pPr>
         <w:pStyle w:val="Geenafstand"/>
         <w:rPr>
-          <w:rFonts w:ascii="Arial" w:eastAsia="Times New Roman" w:hAnsi="Arial" w:cs="Arial"/>
+          <w:rFonts w:ascii="Arial" w:hAnsi="Arial" w:cs="Arial"/>
         </w:rPr>
       </w:pPr>
     </w:p>
     <w:p>
       <w:pPr>
+        <w:pStyle w:val="Geenafstand"/>
+        <w:rPr>
+          <w:rFonts w:ascii="Arial" w:eastAsia="Times New Roman" w:hAnsi="Arial" w:cs="Arial"/>
+        </w:rPr>
+      </w:pPr>
+    </w:p>
+    <w:p>
+      <w:pPr>
         <w:pStyle w:val="Kop2"/>
         <w:rPr>
           <w:rFonts w:eastAsia="Times New Roman"/>
         </w:rPr>
       </w:pPr>
-      <w:bookmarkStart w:id="21" w:name="_Toc531865581"/>
+      <w:bookmarkStart w:id="21" w:name="_Toc531869254"/>
       <w:r>
         <w:rPr>
           <w:rFonts w:eastAsia="Times New Roman"/>
@@ -32606,9 +32860,6 @@
         <w:pStyle w:val="Geenafstand"/>
         <w:rPr>
           <w:rFonts w:ascii="Arial" w:eastAsia="Times New Roman" w:hAnsi="Arial" w:cs="Arial"/>
-          <w:color w:val="2E74B5" w:themeColor="accent1" w:themeShade="BF"/>
-          <w:sz w:val="26"/>
-          <w:szCs w:val="26"/>
         </w:rPr>
       </w:pPr>
       <w:r>
@@ -32625,19 +32876,33 @@
         <w:t>size</w:t>
       </w:r>
       <w:proofErr w:type="spellEnd"/>
-      <w:r>
-        <w:rPr>
-          <w:rFonts w:ascii="Arial" w:eastAsia="Times New Roman" w:hAnsi="Arial" w:cs="Arial"/>
-        </w:rPr>
-        <w:br w:type="page"/>
-      </w:r>
     </w:p>
     <w:p>
       <w:pPr>
+        <w:pStyle w:val="Geenafstand"/>
+        <w:rPr>
+          <w:rFonts w:ascii="Arial" w:eastAsia="Times New Roman" w:hAnsi="Arial" w:cs="Arial"/>
+        </w:rPr>
+      </w:pPr>
+      <w:r>
+        <w:rPr>
+          <w:rFonts w:ascii="Arial" w:eastAsia="Times New Roman" w:hAnsi="Arial" w:cs="Arial"/>
+        </w:rPr>
+        <w:t>7</w:t>
+      </w:r>
+      <w:r>
+        <w:rPr>
+          <w:rFonts w:ascii="Arial" w:eastAsia="Times New Roman" w:hAnsi="Arial" w:cs="Arial"/>
+        </w:rPr>
+        <w:br w:type="page"/>
+      </w:r>
+    </w:p>
+    <w:p>
+      <w:pPr>
         <w:pStyle w:val="Kop1"/>
       </w:pPr>
       <w:bookmarkStart w:id="22" w:name="_Bronnen"/>
-      <w:bookmarkStart w:id="23" w:name="_Toc531865582"/>
+      <w:bookmarkStart w:id="23" w:name="_Toc531869255"/>
       <w:bookmarkEnd w:id="22"/>
       <w:r>
         <w:lastRenderedPageBreak/>
@@ -34995,6 +35260,119 @@
     </w:lvl>
   </w:abstractNum>
   <w:abstractNum w:abstractNumId="5" w15:restartNumberingAfterBreak="0">
+    <w:nsid w:val="2B6B54C9"/>
+    <w:multiLevelType w:val="hybridMultilevel"/>
+    <w:tmpl w:val="D728A328"/>
+    <w:lvl w:ilvl="0" w:tplc="04130001">
+      <w:start w:val="1"/>
+      <w:numFmt w:val="bullet"/>
+      <w:lvlText w:val=""/>
+      <w:lvlJc w:val="left"/>
+      <w:pPr>
+        <w:ind w:left="720" w:hanging="360"/>
+      </w:pPr>
+      <w:rPr>
+        <w:rFonts w:ascii="Symbol" w:hAnsi="Symbol" w:hint="default"/>
+      </w:rPr>
+    </w:lvl>
+    <w:lvl w:ilvl="1" w:tplc="04130003" w:tentative="1">
+      <w:start w:val="1"/>
+      <w:numFmt w:val="bullet"/>
+      <w:lvlText w:val="o"/>
+      <w:lvlJc w:val="left"/>
+      <w:pPr>
+        <w:ind w:left="1440" w:hanging="360"/>
+      </w:pPr>
+      <w:rPr>
+        <w:rFonts w:ascii="Courier New" w:hAnsi="Courier New" w:cs="Courier New" w:hint="default"/>
+      </w:rPr>
+    </w:lvl>
+    <w:lvl w:ilvl="2" w:tplc="04130005" w:tentative="1">
+      <w:start w:val="1"/>
+      <w:numFmt w:val="bullet"/>
+      <w:lvlText w:val=""/>
+      <w:lvlJc w:val="left"/>
+      <w:pPr>
+        <w:ind w:left="2160" w:hanging="360"/>
+      </w:pPr>
+      <w:rPr>
+        <w:rFonts w:ascii="Wingdings" w:hAnsi="Wingdings" w:hint="default"/>
+      </w:rPr>
+    </w:lvl>
+    <w:lvl w:ilvl="3" w:tplc="04130001" w:tentative="1">
+      <w:start w:val="1"/>
+      <w:numFmt w:val="bullet"/>
+      <w:lvlText w:val=""/>
+      <w:lvlJc w:val="left"/>
+      <w:pPr>
+        <w:ind w:left="2880" w:hanging="360"/>
+      </w:pPr>
+      <w:rPr>
+        <w:rFonts w:ascii="Symbol" w:hAnsi="Symbol" w:hint="default"/>
+      </w:rPr>
+    </w:lvl>
+    <w:lvl w:ilvl="4" w:tplc="04130003" w:tentative="1">
+      <w:start w:val="1"/>
+      <w:numFmt w:val="bullet"/>
+      <w:lvlText w:val="o"/>
+      <w:lvlJc w:val="left"/>
+      <w:pPr>
+        <w:ind w:left="3600" w:hanging="360"/>
+      </w:pPr>
+      <w:rPr>
+        <w:rFonts w:ascii="Courier New" w:hAnsi="Courier New" w:cs="Courier New" w:hint="default"/>
+      </w:rPr>
+    </w:lvl>
+    <w:lvl w:ilvl="5" w:tplc="04130005" w:tentative="1">
+      <w:start w:val="1"/>
+      <w:numFmt w:val="bullet"/>
+      <w:lvlText w:val=""/>
+      <w:lvlJc w:val="left"/>
+      <w:pPr>
+        <w:ind w:left="4320" w:hanging="360"/>
+      </w:pPr>
+      <w:rPr>
+        <w:rFonts w:ascii="Wingdings" w:hAnsi="Wingdings" w:hint="default"/>
+      </w:rPr>
+    </w:lvl>
+    <w:lvl w:ilvl="6" w:tplc="04130001" w:tentative="1">
+      <w:start w:val="1"/>
+      <w:numFmt w:val="bullet"/>
+      <w:lvlText w:val=""/>
+      <w:lvlJc w:val="left"/>
+      <w:pPr>
+        <w:ind w:left="5040" w:hanging="360"/>
+      </w:pPr>
+      <w:rPr>
+        <w:rFonts w:ascii="Symbol" w:hAnsi="Symbol" w:hint="default"/>
+      </w:rPr>
+    </w:lvl>
+    <w:lvl w:ilvl="7" w:tplc="04130003" w:tentative="1">
+      <w:start w:val="1"/>
+      <w:numFmt w:val="bullet"/>
+      <w:lvlText w:val="o"/>
+      <w:lvlJc w:val="left"/>
+      <w:pPr>
+        <w:ind w:left="5760" w:hanging="360"/>
+      </w:pPr>
+      <w:rPr>
+        <w:rFonts w:ascii="Courier New" w:hAnsi="Courier New" w:cs="Courier New" w:hint="default"/>
+      </w:rPr>
+    </w:lvl>
+    <w:lvl w:ilvl="8" w:tplc="04130005" w:tentative="1">
+      <w:start w:val="1"/>
+      <w:numFmt w:val="bullet"/>
+      <w:lvlText w:val=""/>
+      <w:lvlJc w:val="left"/>
+      <w:pPr>
+        <w:ind w:left="6480" w:hanging="360"/>
+      </w:pPr>
+      <w:rPr>
+        <w:rFonts w:ascii="Wingdings" w:hAnsi="Wingdings" w:hint="default"/>
+      </w:rPr>
+    </w:lvl>
+  </w:abstractNum>
+  <w:abstractNum w:abstractNumId="6" w15:restartNumberingAfterBreak="0">
     <w:nsid w:val="2D4F7C94"/>
     <w:multiLevelType w:val="multilevel"/>
     <w:tmpl w:val="FE86FCB4"/>
@@ -35143,7 +35521,7 @@
       </w:rPr>
     </w:lvl>
   </w:abstractNum>
-  <w:abstractNum w:abstractNumId="6" w15:restartNumberingAfterBreak="0">
+  <w:abstractNum w:abstractNumId="7" w15:restartNumberingAfterBreak="0">
     <w:nsid w:val="2E5074CA"/>
     <w:multiLevelType w:val="multilevel"/>
     <w:tmpl w:val="85382D7C"/>
@@ -35260,7 +35638,7 @@
       </w:pPr>
     </w:lvl>
   </w:abstractNum>
-  <w:abstractNum w:abstractNumId="7" w15:restartNumberingAfterBreak="0">
+  <w:abstractNum w:abstractNumId="8" w15:restartNumberingAfterBreak="0">
     <w:nsid w:val="312B0357"/>
     <w:multiLevelType w:val="hybridMultilevel"/>
     <w:tmpl w:val="12780D56"/>
@@ -35373,7 +35751,7 @@
       </w:rPr>
     </w:lvl>
   </w:abstractNum>
-  <w:abstractNum w:abstractNumId="8" w15:restartNumberingAfterBreak="0">
+  <w:abstractNum w:abstractNumId="9" w15:restartNumberingAfterBreak="0">
     <w:nsid w:val="314E4447"/>
     <w:multiLevelType w:val="hybridMultilevel"/>
     <w:tmpl w:val="261EA028"/>
@@ -35486,7 +35864,7 @@
       </w:rPr>
     </w:lvl>
   </w:abstractNum>
-  <w:abstractNum w:abstractNumId="9" w15:restartNumberingAfterBreak="0">
+  <w:abstractNum w:abstractNumId="10" w15:restartNumberingAfterBreak="0">
     <w:nsid w:val="35A839E9"/>
     <w:multiLevelType w:val="multilevel"/>
     <w:tmpl w:val="D8FCD5D4"/>
@@ -35635,7 +36013,7 @@
       </w:rPr>
     </w:lvl>
   </w:abstractNum>
-  <w:abstractNum w:abstractNumId="10" w15:restartNumberingAfterBreak="0">
+  <w:abstractNum w:abstractNumId="11" w15:restartNumberingAfterBreak="0">
     <w:nsid w:val="3C333988"/>
     <w:multiLevelType w:val="multilevel"/>
     <w:tmpl w:val="8D22B1F6"/>
@@ -35784,7 +36162,7 @@
       </w:rPr>
     </w:lvl>
   </w:abstractNum>
-  <w:abstractNum w:abstractNumId="11" w15:restartNumberingAfterBreak="0">
+  <w:abstractNum w:abstractNumId="12" w15:restartNumberingAfterBreak="0">
     <w:nsid w:val="48EE1DEC"/>
     <w:multiLevelType w:val="multilevel"/>
     <w:tmpl w:val="2FF4081E"/>
@@ -35933,7 +36311,7 @@
       </w:rPr>
     </w:lvl>
   </w:abstractNum>
-  <w:abstractNum w:abstractNumId="12" w15:restartNumberingAfterBreak="0">
+  <w:abstractNum w:abstractNumId="13" w15:restartNumberingAfterBreak="0">
     <w:nsid w:val="49447F5E"/>
     <w:multiLevelType w:val="hybridMultilevel"/>
     <w:tmpl w:val="1D8CDA98"/>
@@ -36046,7 +36424,7 @@
       </w:rPr>
     </w:lvl>
   </w:abstractNum>
-  <w:abstractNum w:abstractNumId="13" w15:restartNumberingAfterBreak="0">
+  <w:abstractNum w:abstractNumId="14" w15:restartNumberingAfterBreak="0">
     <w:nsid w:val="4BF079BB"/>
     <w:multiLevelType w:val="multilevel"/>
     <w:tmpl w:val="8E3E6BC0"/>
@@ -36195,7 +36573,7 @@
       </w:rPr>
     </w:lvl>
   </w:abstractNum>
-  <w:abstractNum w:abstractNumId="14" w15:restartNumberingAfterBreak="0">
+  <w:abstractNum w:abstractNumId="15" w15:restartNumberingAfterBreak="0">
     <w:nsid w:val="4D520FE8"/>
     <w:multiLevelType w:val="hybridMultilevel"/>
     <w:tmpl w:val="B8D2EC38"/>
@@ -36308,7 +36686,7 @@
       </w:rPr>
     </w:lvl>
   </w:abstractNum>
-  <w:abstractNum w:abstractNumId="15" w15:restartNumberingAfterBreak="0">
+  <w:abstractNum w:abstractNumId="16" w15:restartNumberingAfterBreak="0">
     <w:nsid w:val="4EE16212"/>
     <w:multiLevelType w:val="multilevel"/>
     <w:tmpl w:val="19A06732"/>
@@ -36457,7 +36835,7 @@
       </w:rPr>
     </w:lvl>
   </w:abstractNum>
-  <w:abstractNum w:abstractNumId="16" w15:restartNumberingAfterBreak="0">
+  <w:abstractNum w:abstractNumId="17" w15:restartNumberingAfterBreak="0">
     <w:nsid w:val="55E74629"/>
     <w:multiLevelType w:val="hybridMultilevel"/>
     <w:tmpl w:val="9BF44E42"/>
@@ -36570,7 +36948,7 @@
       </w:rPr>
     </w:lvl>
   </w:abstractNum>
-  <w:abstractNum w:abstractNumId="17" w15:restartNumberingAfterBreak="0">
+  <w:abstractNum w:abstractNumId="18" w15:restartNumberingAfterBreak="0">
     <w:nsid w:val="5BC301E7"/>
     <w:multiLevelType w:val="hybridMultilevel"/>
     <w:tmpl w:val="373E9326"/>
@@ -36683,7 +37061,7 @@
       </w:rPr>
     </w:lvl>
   </w:abstractNum>
-  <w:abstractNum w:abstractNumId="18" w15:restartNumberingAfterBreak="0">
+  <w:abstractNum w:abstractNumId="19" w15:restartNumberingAfterBreak="0">
     <w:nsid w:val="5E0D6A47"/>
     <w:multiLevelType w:val="multilevel"/>
     <w:tmpl w:val="F948F0C0"/>
@@ -36832,7 +37210,7 @@
       </w:rPr>
     </w:lvl>
   </w:abstractNum>
-  <w:abstractNum w:abstractNumId="19" w15:restartNumberingAfterBreak="0">
+  <w:abstractNum w:abstractNumId="20" w15:restartNumberingAfterBreak="0">
     <w:nsid w:val="5EE37882"/>
     <w:multiLevelType w:val="multilevel"/>
     <w:tmpl w:val="B64C30A0"/>
@@ -36981,7 +37359,7 @@
       </w:rPr>
     </w:lvl>
   </w:abstractNum>
-  <w:abstractNum w:abstractNumId="20" w15:restartNumberingAfterBreak="0">
+  <w:abstractNum w:abstractNumId="21" w15:restartNumberingAfterBreak="0">
     <w:nsid w:val="64A7346D"/>
     <w:multiLevelType w:val="hybridMultilevel"/>
     <w:tmpl w:val="25EE64F2"/>
@@ -37070,7 +37448,7 @@
       </w:pPr>
     </w:lvl>
   </w:abstractNum>
-  <w:abstractNum w:abstractNumId="21" w15:restartNumberingAfterBreak="0">
+  <w:abstractNum w:abstractNumId="22" w15:restartNumberingAfterBreak="0">
     <w:nsid w:val="69E12316"/>
     <w:multiLevelType w:val="multilevel"/>
     <w:tmpl w:val="8ADEE270"/>
@@ -37219,10 +37597,10 @@
       </w:rPr>
     </w:lvl>
   </w:abstractNum>
-  <w:abstractNum w:abstractNumId="22" w15:restartNumberingAfterBreak="0">
+  <w:abstractNum w:abstractNumId="23" w15:restartNumberingAfterBreak="0">
     <w:nsid w:val="713B3D38"/>
     <w:multiLevelType w:val="hybridMultilevel"/>
-    <w:tmpl w:val="8BAE212C"/>
+    <w:tmpl w:val="25E65CEC"/>
     <w:lvl w:ilvl="0" w:tplc="04130001">
       <w:start w:val="1"/>
       <w:numFmt w:val="bullet"/>
@@ -37332,7 +37710,7 @@
       </w:rPr>
     </w:lvl>
   </w:abstractNum>
-  <w:abstractNum w:abstractNumId="23" w15:restartNumberingAfterBreak="0">
+  <w:abstractNum w:abstractNumId="24" w15:restartNumberingAfterBreak="0">
     <w:nsid w:val="76167F99"/>
     <w:multiLevelType w:val="hybridMultilevel"/>
     <w:tmpl w:val="DBCE1DB0"/>
@@ -37445,7 +37823,7 @@
       </w:rPr>
     </w:lvl>
   </w:abstractNum>
-  <w:abstractNum w:abstractNumId="24" w15:restartNumberingAfterBreak="0">
+  <w:abstractNum w:abstractNumId="25" w15:restartNumberingAfterBreak="0">
     <w:nsid w:val="770C5C6D"/>
     <w:multiLevelType w:val="hybridMultilevel"/>
     <w:tmpl w:val="0CEE62DE"/>
@@ -37558,7 +37936,7 @@
       </w:rPr>
     </w:lvl>
   </w:abstractNum>
-  <w:abstractNum w:abstractNumId="25" w15:restartNumberingAfterBreak="0">
+  <w:abstractNum w:abstractNumId="26" w15:restartNumberingAfterBreak="0">
     <w:nsid w:val="79532D91"/>
     <w:multiLevelType w:val="hybridMultilevel"/>
     <w:tmpl w:val="AFCA7078"/>
@@ -37671,7 +38049,7 @@
       </w:rPr>
     </w:lvl>
   </w:abstractNum>
-  <w:abstractNum w:abstractNumId="26" w15:restartNumberingAfterBreak="0">
+  <w:abstractNum w:abstractNumId="27" w15:restartNumberingAfterBreak="0">
     <w:nsid w:val="7C912467"/>
     <w:multiLevelType w:val="hybridMultilevel"/>
     <w:tmpl w:val="EA904C92"/>
@@ -37784,7 +38162,7 @@
       </w:rPr>
     </w:lvl>
   </w:abstractNum>
-  <w:abstractNum w:abstractNumId="27" w15:restartNumberingAfterBreak="0">
+  <w:abstractNum w:abstractNumId="28" w15:restartNumberingAfterBreak="0">
     <w:nsid w:val="7CFD48BB"/>
     <w:multiLevelType w:val="hybridMultilevel"/>
     <w:tmpl w:val="F3467844"/>
@@ -37898,13 +38276,13 @@
     </w:lvl>
   </w:abstractNum>
   <w:num w:numId="1">
-    <w:abstractNumId w:val="7"/>
+    <w:abstractNumId w:val="8"/>
   </w:num>
   <w:num w:numId="2">
-    <w:abstractNumId w:val="17"/>
+    <w:abstractNumId w:val="18"/>
   </w:num>
   <w:num w:numId="3">
-    <w:abstractNumId w:val="13"/>
+    <w:abstractNumId w:val="14"/>
   </w:num>
   <w:num w:numId="4">
     <w:abstractNumId w:val="0"/>
@@ -37916,70 +38294,73 @@
     <w:abstractNumId w:val="4"/>
   </w:num>
   <w:num w:numId="7">
-    <w:abstractNumId w:val="26"/>
+    <w:abstractNumId w:val="27"/>
   </w:num>
   <w:num w:numId="8">
-    <w:abstractNumId w:val="12"/>
+    <w:abstractNumId w:val="13"/>
   </w:num>
   <w:num w:numId="9">
-    <w:abstractNumId w:val="27"/>
+    <w:abstractNumId w:val="28"/>
   </w:num>
   <w:num w:numId="10">
+    <w:abstractNumId w:val="20"/>
+  </w:num>
+  <w:num w:numId="11">
     <w:abstractNumId w:val="19"/>
   </w:num>
-  <w:num w:numId="11">
-    <w:abstractNumId w:val="18"/>
-  </w:num>
   <w:num w:numId="12">
-    <w:abstractNumId w:val="6"/>
+    <w:abstractNumId w:val="7"/>
   </w:num>
   <w:num w:numId="13">
-    <w:abstractNumId w:val="5"/>
+    <w:abstractNumId w:val="6"/>
   </w:num>
   <w:num w:numId="14">
     <w:abstractNumId w:val="3"/>
   </w:num>
   <w:num w:numId="15">
-    <w:abstractNumId w:val="9"/>
+    <w:abstractNumId w:val="10"/>
   </w:num>
   <w:num w:numId="16">
-    <w:abstractNumId w:val="20"/>
+    <w:abstractNumId w:val="21"/>
   </w:num>
   <w:num w:numId="17">
-    <w:abstractNumId w:val="16"/>
+    <w:abstractNumId w:val="17"/>
   </w:num>
   <w:num w:numId="18">
-    <w:abstractNumId w:val="14"/>
+    <w:abstractNumId w:val="15"/>
   </w:num>
   <w:num w:numId="19">
-    <w:abstractNumId w:val="10"/>
+    <w:abstractNumId w:val="11"/>
   </w:num>
   <w:num w:numId="20">
-    <w:abstractNumId w:val="21"/>
+    <w:abstractNumId w:val="22"/>
   </w:num>
   <w:num w:numId="21">
-    <w:abstractNumId w:val="15"/>
+    <w:abstractNumId w:val="16"/>
   </w:num>
   <w:num w:numId="22">
     <w:abstractNumId w:val="2"/>
   </w:num>
   <w:num w:numId="23">
-    <w:abstractNumId w:val="11"/>
+    <w:abstractNumId w:val="12"/>
   </w:num>
   <w:num w:numId="24">
+    <w:abstractNumId w:val="25"/>
+  </w:num>
+  <w:num w:numId="25">
+    <w:abstractNumId w:val="26"/>
+  </w:num>
+  <w:num w:numId="26">
+    <w:abstractNumId w:val="23"/>
+  </w:num>
+  <w:num w:numId="27">
+    <w:abstractNumId w:val="9"/>
+  </w:num>
+  <w:num w:numId="28">
     <w:abstractNumId w:val="24"/>
   </w:num>
-  <w:num w:numId="25">
-    <w:abstractNumId w:val="25"/>
-  </w:num>
-  <w:num w:numId="26">
-    <w:abstractNumId w:val="22"/>
-  </w:num>
-  <w:num w:numId="27">
-    <w:abstractNumId w:val="8"/>
-  </w:num>
-  <w:num w:numId="28">
-    <w:abstractNumId w:val="23"/>
+  <w:num w:numId="29">
+    <w:abstractNumId w:val="5"/>
   </w:num>
 </w:numbering>
 </file>
@@ -39879,7 +40260,7 @@
 </file>
 
 <file path=customXml/itemProps2.xml><?xml version="1.0" encoding="utf-8"?>
-<ds:datastoreItem xmlns:ds="http://schemas.openxmlformats.org/officeDocument/2006/customXml" ds:itemID="{608E9241-84FC-4778-86E9-F34CB523AAEB}">
+<ds:datastoreItem xmlns:ds="http://schemas.openxmlformats.org/officeDocument/2006/customXml" ds:itemID="{0AF1C659-CF01-4209-8E0E-B3F60D699515}">
   <ds:schemaRefs>
     <ds:schemaRef ds:uri="http://schemas.openxmlformats.org/officeDocument/2006/bibliography"/>
   </ds:schemaRefs>

</xml_diff>